<commit_message>
Cleaned up a bit more
</commit_message>
<xml_diff>
--- a/Writeup/499 WriteupSJ7.docx
+++ b/Writeup/499 WriteupSJ7.docx
@@ -73,6 +73,7 @@
       <w:r>
         <w:t xml:space="preserve"> typically show electron temperatures around </w:t>
       </w:r>
+      <w:proofErr w:type="spellStart"/>
       <w:r>
         <w:rPr>
           <w:i/>
@@ -86,6 +87,7 @@
         </w:rPr>
         <w:t>e</w:t>
       </w:r>
+      <w:proofErr w:type="spellEnd"/>
       <w:r>
         <w:rPr>
           <w:i/>
@@ -99,13 +101,30 @@
         <w:t>1.5E4K in the OIII emitting region</w:t>
       </w:r>
       <w:r>
-        <w:t xml:space="preserve"> (Osterbrock &amp; Ferland 2006).</w:t>
+        <w:t xml:space="preserve"> (</w:t>
+      </w:r>
+      <w:proofErr w:type="spellStart"/>
+      <w:r>
+        <w:t>Osterbrock</w:t>
+      </w:r>
+      <w:proofErr w:type="spellEnd"/>
+      <w:r>
+        <w:t xml:space="preserve"> &amp; </w:t>
+      </w:r>
+      <w:proofErr w:type="spellStart"/>
+      <w:r>
+        <w:t>Ferland</w:t>
+      </w:r>
+      <w:proofErr w:type="spellEnd"/>
+      <w:r>
+        <w:t xml:space="preserve"> 2006).</w:t>
       </w:r>
     </w:p>
     <w:p>
       <w:r>
         <w:t xml:space="preserve">However, anomalously high values </w:t>
       </w:r>
+      <w:proofErr w:type="spellStart"/>
       <w:r>
         <w:rPr>
           <w:i/>
@@ -119,6 +138,7 @@
         </w:rPr>
         <w:t>e</w:t>
       </w:r>
+      <w:proofErr w:type="spellEnd"/>
       <w:r>
         <w:t xml:space="preserve"> &gt; 1.54x10</w:t>
       </w:r>
@@ -142,9 +162,26 @@
           <w:t>(</w:t>
         </w:r>
       </w:ins>
+      <w:proofErr w:type="spellStart"/>
       <w:ins w:id="2" w:author="Emmett Jenkins" w:date="2018-10-09T13:22:00Z">
         <w:r>
-          <w:t xml:space="preserve">Shuder &amp; Osterbrock, 1981, </w:t>
+          <w:t>Shuder</w:t>
+        </w:r>
+        <w:proofErr w:type="spellEnd"/>
+        <w:r>
+          <w:t xml:space="preserve"> &amp; </w:t>
+        </w:r>
+        <w:proofErr w:type="spellStart"/>
+        <w:r>
+          <w:t>Osterbrock</w:t>
+        </w:r>
+        <w:proofErr w:type="spellEnd"/>
+        <w:r>
+          <w:t xml:space="preserve">, </w:t>
+        </w:r>
+        <w:proofErr w:type="gramStart"/>
+        <w:r>
+          <w:t xml:space="preserve">1981, </w:t>
         </w:r>
       </w:ins>
       <w:ins w:id="3" w:author="Chris Richardson" w:date="2018-10-08T22:44:00Z">
@@ -152,8 +189,14 @@
           <w:t xml:space="preserve"> </w:t>
         </w:r>
       </w:ins>
-      <w:r>
-        <w:t>Komossa &amp; Schulz 1997, Zhang et al., 2013, Richardson et al., 2014</w:t>
+      <w:proofErr w:type="spellStart"/>
+      <w:r>
+        <w:t>Komossa</w:t>
+      </w:r>
+      <w:proofErr w:type="spellEnd"/>
+      <w:proofErr w:type="gramEnd"/>
+      <w:r>
+        <w:t xml:space="preserve"> &amp; Schulz 1997, Zhang et al., 2013, Richardson et al., 2014</w:t>
       </w:r>
       <w:r>
         <w:t>)</w:t>
@@ -162,7 +205,11 @@
         <w:t xml:space="preserve">. </w:t>
       </w:r>
       <w:r>
-        <w:t>While more recent work has started to address the topic head on, signatures of high T</w:t>
+        <w:t xml:space="preserve">While more recent work has started to address the topic head on, signatures of high </w:t>
+      </w:r>
+      <w:proofErr w:type="spellStart"/>
+      <w:r>
+        <w:t>T</w:t>
       </w:r>
       <w:r>
         <w:rPr>
@@ -170,11 +217,32 @@
         </w:rPr>
         <w:t>e</w:t>
       </w:r>
-      <w:r>
-        <w:t xml:space="preserve"> have been present in small spectroscopic samples of AGN. Shuder &amp; Osterbrock (1981) </w:t>
-      </w:r>
-      <w:r>
-        <w:t>show T</w:t>
+      <w:proofErr w:type="spellEnd"/>
+      <w:r>
+        <w:t xml:space="preserve"> have been present in small spectroscopic samples of AGN. </w:t>
+      </w:r>
+      <w:proofErr w:type="spellStart"/>
+      <w:r>
+        <w:t>Shuder</w:t>
+      </w:r>
+      <w:proofErr w:type="spellEnd"/>
+      <w:r>
+        <w:t xml:space="preserve"> &amp; </w:t>
+      </w:r>
+      <w:proofErr w:type="spellStart"/>
+      <w:r>
+        <w:t>Osterbrock</w:t>
+      </w:r>
+      <w:proofErr w:type="spellEnd"/>
+      <w:r>
+        <w:t xml:space="preserve"> (1981) </w:t>
+      </w:r>
+      <w:r>
+        <w:t xml:space="preserve">show </w:t>
+      </w:r>
+      <w:proofErr w:type="spellStart"/>
+      <w:r>
+        <w:t>T</w:t>
       </w:r>
       <w:r>
         <w:rPr>
@@ -182,6 +250,7 @@
         </w:rPr>
         <w:t>e</w:t>
       </w:r>
+      <w:proofErr w:type="spellEnd"/>
       <w:r>
         <w:t xml:space="preserve"> </w:t>
       </w:r>
@@ -194,8 +263,25 @@
       <w:r>
         <w:t xml:space="preserve"> </w:t>
       </w:r>
-      <w:r>
-        <w:t>Shuder &amp; Osterbrock do not include any models in their work, which leaves the question of why such high T</w:t>
+      <w:proofErr w:type="spellStart"/>
+      <w:r>
+        <w:t>Shuder</w:t>
+      </w:r>
+      <w:proofErr w:type="spellEnd"/>
+      <w:r>
+        <w:t xml:space="preserve"> &amp; </w:t>
+      </w:r>
+      <w:proofErr w:type="spellStart"/>
+      <w:r>
+        <w:t>Osterbrock</w:t>
+      </w:r>
+      <w:proofErr w:type="spellEnd"/>
+      <w:r>
+        <w:t xml:space="preserve"> do not include any models in their work, which leaves the question of why such high </w:t>
+      </w:r>
+      <w:proofErr w:type="spellStart"/>
+      <w:r>
+        <w:t>T</w:t>
       </w:r>
       <w:r>
         <w:rPr>
@@ -203,6 +289,7 @@
         </w:rPr>
         <w:t>e</w:t>
       </w:r>
+      <w:proofErr w:type="spellEnd"/>
       <w:r>
         <w:t xml:space="preserve"> is o</w:t>
       </w:r>
@@ -220,8 +307,13 @@
       <w:pPr>
         <w:ind w:firstLine="720"/>
       </w:pPr>
-      <w:r>
-        <w:t>Komossa &amp; Schulz</w:t>
+      <w:proofErr w:type="spellStart"/>
+      <w:r>
+        <w:t>Komossa</w:t>
+      </w:r>
+      <w:proofErr w:type="spellEnd"/>
+      <w:r>
+        <w:t xml:space="preserve"> &amp; Schulz</w:t>
       </w:r>
       <w:r>
         <w:t xml:space="preserve"> (1997)</w:t>
@@ -245,7 +337,11 @@
         <w:t>density</w:t>
       </w:r>
       <w:r>
-        <w:t xml:space="preserve"> (n</w:t>
+        <w:t xml:space="preserve"> (</w:t>
+      </w:r>
+      <w:proofErr w:type="spellStart"/>
+      <w:r>
+        <w:t>n</w:t>
       </w:r>
       <w:r>
         <w:rPr>
@@ -253,6 +349,7 @@
         </w:rPr>
         <w:t>H</w:t>
       </w:r>
+      <w:proofErr w:type="spellEnd"/>
       <w:r>
         <w:t>)</w:t>
       </w:r>
@@ -262,8 +359,13 @@
       <w:r>
         <w:t xml:space="preserve">The wide range of parameters varied leads to a range of log U between -6.58 and +0.42. </w:t>
       </w:r>
-      <w:r>
-        <w:t>Komossa &amp; Schulz also va</w:t>
+      <w:proofErr w:type="spellStart"/>
+      <w:r>
+        <w:t>Komossa</w:t>
+      </w:r>
+      <w:proofErr w:type="spellEnd"/>
+      <w:r>
+        <w:t xml:space="preserve"> &amp; Schulz also va</w:t>
       </w:r>
       <w:r>
         <w:t>ry the metallicity of the cloud</w:t>
@@ -272,13 +374,29 @@
         <w:t>, and stop their models once the hydrogen column density drops below a pre-determined value</w:t>
       </w:r>
       <w:r>
-        <w:t>. These input parameters were used in a photoionization code called Cloudy, specifically version 84.03 (Ferland 1993).</w:t>
+        <w:t>. These input parameters were used in a photoionization code called Cloudy, specifically version 84.03 (</w:t>
+      </w:r>
+      <w:proofErr w:type="spellStart"/>
+      <w:r>
+        <w:t>Ferland</w:t>
+      </w:r>
+      <w:proofErr w:type="spellEnd"/>
+      <w:r>
+        <w:t xml:space="preserve"> 1993).</w:t>
       </w:r>
       <w:r>
         <w:t xml:space="preserve"> Cloudy then outputs emission line strengths for any requested lines, and these line strengths are used to determine conditions within the cloud. </w:t>
       </w:r>
       <w:r>
-        <w:t xml:space="preserve">Talk about how their results work with Te, what were their temperature results? </w:t>
+        <w:t xml:space="preserve">Talk about how their results work with </w:t>
+      </w:r>
+      <w:proofErr w:type="spellStart"/>
+      <w:r>
+        <w:t>Te</w:t>
+      </w:r>
+      <w:proofErr w:type="spellEnd"/>
+      <w:r>
+        <w:t xml:space="preserve">, what were their temperature results? </w:t>
       </w:r>
       <w:r>
         <w:t>Explain that this is a normal approach to the models.</w:t>
@@ -288,7 +406,22 @@
     <w:p>
       <w:r>
         <w:tab/>
-        <w:t>Dopita &amp; Sutherland(1995) also model high temperature galaxies, but they employ shocks to reach those high temperatures</w:t>
+      </w:r>
+      <w:proofErr w:type="spellStart"/>
+      <w:r>
+        <w:t>Dopita</w:t>
+      </w:r>
+      <w:proofErr w:type="spellEnd"/>
+      <w:r>
+        <w:t xml:space="preserve"> &amp; </w:t>
+      </w:r>
+      <w:proofErr w:type="gramStart"/>
+      <w:r>
+        <w:t>Sutherland(</w:t>
+      </w:r>
+      <w:proofErr w:type="gramEnd"/>
+      <w:r>
+        <w:t>1995) also model high temperature galaxies, but they employ shocks to reach those high temperatures</w:t>
       </w:r>
       <w:r>
         <w:t>, and claim in their abstract that they have solved the temperature problem</w:t>
@@ -426,7 +559,15 @@
       </w:ins>
       <w:ins w:id="17" w:author="Emmett Jenkins" w:date="2018-11-01T00:37:00Z">
         <w:r>
-          <w:t>’s the actual Te?)</w:t>
+          <w:t xml:space="preserve">’s the actual </w:t>
+        </w:r>
+        <w:proofErr w:type="spellStart"/>
+        <w:r>
+          <w:t>Te</w:t>
+        </w:r>
+        <w:proofErr w:type="spellEnd"/>
+        <w:r>
+          <w:t>?)</w:t>
         </w:r>
       </w:ins>
       <w:ins w:id="18" w:author="Emmett Jenkins" w:date="2018-10-31T16:18:00Z">
@@ -644,9 +785,14 @@
           <w:delText xml:space="preserve">non-LINER </w:delText>
         </w:r>
       </w:del>
+      <w:proofErr w:type="spellStart"/>
       <w:ins w:id="49" w:author="Emmett Jenkins" w:date="2018-11-15T10:20:00Z">
         <w:r>
-          <w:t xml:space="preserve">photoionized </w:t>
+          <w:t>photoionized</w:t>
+        </w:r>
+        <w:proofErr w:type="spellEnd"/>
+        <w:r>
+          <w:t xml:space="preserve"> </w:t>
         </w:r>
       </w:ins>
       <w:r>
@@ -672,20 +818,34 @@
       </w:del>
       <w:ins w:id="53" w:author="Emmett Jenkins" w:date="2018-11-15T10:23:00Z">
         <w:r>
-          <w:t>The temperature problem requires a solution for photoionzed AGN, so this group’s results leave the question unanswered.</w:t>
-        </w:r>
-      </w:ins>
-      <w:bookmarkStart w:id="54" w:name="_GoBack"/>
-      <w:bookmarkEnd w:id="54"/>
-    </w:p>
-    <w:p>
-      <w:ins w:id="55" w:author="Emmett Jenkins" w:date="2018-11-01T09:40:00Z">
+          <w:t xml:space="preserve">The temperature problem requires a solution for </w:t>
+        </w:r>
+        <w:proofErr w:type="spellStart"/>
+        <w:r>
+          <w:t>photoionzed</w:t>
+        </w:r>
+        <w:proofErr w:type="spellEnd"/>
+        <w:r>
+          <w:t xml:space="preserve"> AGN, so this group’s results leave the question unanswered.</w:t>
+        </w:r>
+      </w:ins>
+    </w:p>
+    <w:p>
+      <w:ins w:id="54" w:author="Emmett Jenkins" w:date="2018-11-01T09:40:00Z">
         <w:r>
           <w:tab/>
         </w:r>
       </w:ins>
       <w:r>
-        <w:t>Groves, Dopita &amp; Sutherland (</w:t>
+        <w:t xml:space="preserve">Groves, </w:t>
+      </w:r>
+      <w:proofErr w:type="spellStart"/>
+      <w:r>
+        <w:t>Dopita</w:t>
+      </w:r>
+      <w:proofErr w:type="spellEnd"/>
+      <w:r>
+        <w:t xml:space="preserve"> &amp; Sutherland (</w:t>
       </w:r>
       <w:r>
         <w:t>2004) incorporate dust in their models in an attempt to increase electron temperature due to photoelectric heating</w:t>
@@ -712,7 +872,19 @@
         <w:t>narrower</w:t>
       </w:r>
       <w:r>
-        <w:t xml:space="preserve"> range of parameters than Dopita &amp; Sutherland in 1995. They vary n</w:t>
+        <w:t xml:space="preserve"> range of parameters than </w:t>
+      </w:r>
+      <w:proofErr w:type="spellStart"/>
+      <w:r>
+        <w:t>Dopita</w:t>
+      </w:r>
+      <w:proofErr w:type="spellEnd"/>
+      <w:r>
+        <w:t xml:space="preserve"> &amp; Sutherland in 1995. They vary </w:t>
+      </w:r>
+      <w:proofErr w:type="spellStart"/>
+      <w:r>
+        <w:t>n</w:t>
       </w:r>
       <w:r>
         <w:rPr>
@@ -720,6 +892,7 @@
         </w:rPr>
         <w:t>H</w:t>
       </w:r>
+      <w:proofErr w:type="spellEnd"/>
       <w:r>
         <w:t xml:space="preserve"> from 10</w:t>
       </w:r>
@@ -759,22 +932,22 @@
       <w:r>
         <w:t xml:space="preserve">. </w:t>
       </w:r>
-      <w:del w:id="56" w:author="Emmett Jenkins" w:date="2018-11-07T16:31:00Z">
+      <w:del w:id="55" w:author="Emmett Jenkins" w:date="2018-11-07T16:31:00Z">
         <w:r>
           <w:delText xml:space="preserve">Dust content is varied </w:delText>
         </w:r>
       </w:del>
-      <w:del w:id="57" w:author="Emmett Jenkins" w:date="2018-11-07T16:30:00Z">
+      <w:del w:id="56" w:author="Emmett Jenkins" w:date="2018-11-07T16:30:00Z">
         <w:r>
           <w:delText>from XXX-XXX</w:delText>
         </w:r>
       </w:del>
-      <w:del w:id="58" w:author="Emmett Jenkins" w:date="2018-11-07T16:31:00Z">
+      <w:del w:id="57" w:author="Emmett Jenkins" w:date="2018-11-07T16:31:00Z">
         <w:r>
           <w:delText>, and t</w:delText>
         </w:r>
       </w:del>
-      <w:ins w:id="59" w:author="Emmett Jenkins" w:date="2018-11-07T16:31:00Z">
+      <w:ins w:id="58" w:author="Emmett Jenkins" w:date="2018-11-07T16:31:00Z">
         <w:r>
           <w:t>T</w:t>
         </w:r>
@@ -783,9 +956,14 @@
         <w:t>he</w:t>
       </w:r>
       <w:r>
-        <w:t xml:space="preserve"> ionization parameter U is varied from -4.0 &lt; log U &lt; 0.0 in intervals of -0.3, -0.6, and -1.0 dex</w:t>
-      </w:r>
-      <w:del w:id="60" w:author="Emmett Jenkins" w:date="2018-11-15T10:19:00Z">
+        <w:t xml:space="preserve"> ionization parameter U is varied from -4.0 &lt; log U &lt; 0.0 in intervals of -0.3, -0.6, and -1.0 </w:t>
+      </w:r>
+      <w:proofErr w:type="spellStart"/>
+      <w:r>
+        <w:t>dex</w:t>
+      </w:r>
+      <w:proofErr w:type="spellEnd"/>
+      <w:del w:id="59" w:author="Emmett Jenkins" w:date="2018-11-15T10:19:00Z">
         <w:r>
           <w:delText>(should this be -4.0 – 0 to stay consistent with my notation above?)</w:delText>
         </w:r>
@@ -793,7 +971,7 @@
           <w:delText>,</w:delText>
         </w:r>
       </w:del>
-      <w:ins w:id="61" w:author="Emmett Jenkins" w:date="2018-11-15T10:19:00Z">
+      <w:ins w:id="60" w:author="Emmett Jenkins" w:date="2018-11-15T10:19:00Z">
         <w:r>
           <w:t>,</w:t>
         </w:r>
@@ -811,12 +989,20 @@
     <w:p>
       <w:pPr>
         <w:rPr>
-          <w:del w:id="62" w:author="Emmett Jenkins" w:date="2018-11-07T16:32:00Z"/>
+          <w:del w:id="61" w:author="Emmett Jenkins" w:date="2018-11-07T16:32:00Z"/>
         </w:rPr>
       </w:pPr>
       <w:r>
         <w:tab/>
-        <w:t>Richardson et al. (2014) investigate the effects of density, ionization, grains and metallicity on AGN gas, and refer to many of the studies mentioned above. They mention that Komossa &amp; Schulz drastically overestimate OI emission with high density values, which likely means that high density doesn’t exist. Instead, increasing density increases O emission but doesn’t affect H</w:t>
+        <w:t xml:space="preserve">Richardson et al. (2014) investigate the effects of density, ionization, grains and metallicity on AGN gas, and refer to many of the studies mentioned above. They mention that </w:t>
+      </w:r>
+      <w:proofErr w:type="spellStart"/>
+      <w:r>
+        <w:t>Komossa</w:t>
+      </w:r>
+      <w:proofErr w:type="spellEnd"/>
+      <w:r>
+        <w:t xml:space="preserve"> &amp; Schulz drastically overestimate OI emission with high density values, which likely means that high density doesn’t exist. Instead, increasing density increases O emission but doesn’t affect H</w:t>
       </w:r>
       <w:r>
         <w:sym w:font="Symbol" w:char="F061"/>
@@ -828,7 +1014,11 @@
         <w:sym w:font="Symbol" w:char="F062"/>
       </w:r>
       <w:r>
-        <w:t xml:space="preserve"> emission, so different emission line ratios are observed. (What else do I need to add here?) They also touch on the cooling effect of metals in the gas, explaining that increased metallicity can cool the gas and decrease electron temperatures. However, it may be the case that AGN with low metallicity values are rare, meaning that may not be a sufficient explanation for the high electron temperatures seen in some samples. Grains are shown to increase electron temperatures through photoelectric heating and can reproduce high ionization AGN T</w:t>
+        <w:t xml:space="preserve"> emission, so different emission line ratios are observed. (What else do I need to add here?) They also touch on the cooling effect of metals in the gas, explaining that increased metallicity can cool the gas and decrease electron temperatures. However, it may be the case that AGN with low metallicity values are rare, meaning that may not be a sufficient explanation for the high electron temperatures seen in some samples. Grains are shown to increase electron temperatures through photoelectric heating and can reproduce high ionization AGN </w:t>
+      </w:r>
+      <w:proofErr w:type="spellStart"/>
+      <w:r>
+        <w:t>T</w:t>
       </w:r>
       <w:r>
         <w:rPr>
@@ -836,11 +1026,16 @@
         </w:rPr>
         <w:t>e</w:t>
       </w:r>
+      <w:proofErr w:type="spellEnd"/>
       <w:r>
         <w:t xml:space="preserve"> but miss the mark with the highest ionization AGN in the sample. </w:t>
       </w:r>
       <w:r>
-        <w:t>Interestingly, they also include a model of cosmic rays, which would provide another excitation mechanism on top of photoionization, but their model shows negligible effects on T</w:t>
+        <w:t xml:space="preserve">Interestingly, they also include a model of cosmic rays, which would provide another excitation mechanism on top of photoionization, but their model shows negligible effects on </w:t>
+      </w:r>
+      <w:proofErr w:type="spellStart"/>
+      <w:r>
+        <w:t>T</w:t>
       </w:r>
       <w:r>
         <w:rPr>
@@ -848,6 +1043,7 @@
         </w:rPr>
         <w:t>e</w:t>
       </w:r>
+      <w:proofErr w:type="spellEnd"/>
       <w:r>
         <w:t>.</w:t>
       </w:r>
@@ -855,7 +1051,11 @@
         <w:t xml:space="preserve"> Also notable is this group’s approach to modeling. They use a local optimally emitting cloud (LOC) model, which treats the NLR as a sum of many individual gas clouds distributed around the central source. Individual clouds were modeled using CLOUDY 10.0, </w:t>
       </w:r>
       <w:r>
-        <w:t>These models were stopped once T</w:t>
+        <w:t xml:space="preserve">These models were stopped once </w:t>
+      </w:r>
+      <w:proofErr w:type="spellStart"/>
+      <w:r>
+        <w:t>T</w:t>
       </w:r>
       <w:r>
         <w:rPr>
@@ -863,6 +1063,7 @@
         </w:rPr>
         <w:t>e</w:t>
       </w:r>
+      <w:proofErr w:type="spellEnd"/>
       <w:r>
         <w:t xml:space="preserve"> exceeded 100,000K or fell below 4000K, as temperatures above that range contribute primarily to X-Ray emission and temperatures any lower contribute primarily to IR emission. </w:t>
       </w:r>
@@ -872,16 +1073,24 @@
       <w:r>
         <w:t>radial distance and density distributions to account for the NLR as a whole.</w:t>
       </w:r>
-      <w:ins w:id="63" w:author="Emmett Jenkins" w:date="2018-11-14T16:41:00Z">
+      <w:ins w:id="62" w:author="Emmett Jenkins" w:date="2018-11-14T16:41:00Z">
         <w:r>
           <w:t xml:space="preserve"> This approach is certainly different from the models from the previously mentioned groups, but still does not provide a solution to the temperature problem. However, this approach can account for the fact that we observe the sum of all sections of the NLR, and </w:t>
         </w:r>
         <w:r>
           <w:lastRenderedPageBreak/>
-          <w:t>simulating this as numerous individual clouds can more accurately represent that. For example, if we observe high electron temperature and low metallicity from a NLR, it is likely that the entire NLR isn</w:t>
-        </w:r>
-      </w:ins>
-      <w:ins w:id="64" w:author="Emmett Jenkins" w:date="2018-11-14T16:43:00Z">
+          <w:t xml:space="preserve">simulating </w:t>
+        </w:r>
+        <w:proofErr w:type="gramStart"/>
+        <w:r>
+          <w:t>this as numerous individual clouds</w:t>
+        </w:r>
+        <w:proofErr w:type="gramEnd"/>
+        <w:r>
+          <w:t xml:space="preserve"> can more accurately represent that. For example, if we observe high electron temperature and low metallicity from a NLR, it is likely that the entire NLR isn</w:t>
+        </w:r>
+      </w:ins>
+      <w:ins w:id="63" w:author="Emmett Jenkins" w:date="2018-11-14T16:43:00Z">
         <w:r>
           <w:t>’t homogenously high temperature and low metallicity, but there could be pockets of low temperature and high metallicity, and this method can simulate that variation.</w:t>
         </w:r>
@@ -890,15 +1099,15 @@
     <w:p>
       <w:pPr>
         <w:rPr>
-          <w:ins w:id="65" w:author="Emmett Jenkins" w:date="2018-11-08T10:38:00Z"/>
-        </w:rPr>
-        <w:pPrChange w:id="66" w:author="Emmett Jenkins" w:date="2018-11-01T09:58:00Z">
+          <w:ins w:id="64" w:author="Emmett Jenkins" w:date="2018-11-08T10:38:00Z"/>
+        </w:rPr>
+        <w:pPrChange w:id="65" w:author="Emmett Jenkins" w:date="2018-11-01T09:58:00Z">
           <w:pPr>
             <w:ind w:firstLine="720"/>
           </w:pPr>
         </w:pPrChange>
       </w:pPr>
-      <w:ins w:id="67" w:author="Emmett Jenkins" w:date="2018-11-08T10:38:00Z">
+      <w:ins w:id="66" w:author="Emmett Jenkins" w:date="2018-11-08T10:38:00Z">
         <w:r>
           <w:tab/>
         </w:r>
@@ -907,57 +1116,73 @@
     <w:p>
       <w:pPr>
         <w:rPr>
-          <w:ins w:id="68" w:author="Emmett Jenkins" w:date="2018-11-14T16:46:00Z"/>
-        </w:rPr>
-      </w:pPr>
-      <w:ins w:id="69" w:author="Emmett Jenkins" w:date="2018-11-08T09:54:00Z">
+          <w:ins w:id="67" w:author="Emmett Jenkins" w:date="2018-11-14T16:46:00Z"/>
+        </w:rPr>
+      </w:pPr>
+      <w:ins w:id="68" w:author="Emmett Jenkins" w:date="2018-11-08T09:54:00Z">
         <w:r>
           <w:tab/>
         </w:r>
       </w:ins>
-      <w:ins w:id="70" w:author="Emmett Jenkins" w:date="2018-11-08T10:08:00Z">
+      <w:ins w:id="69" w:author="Emmett Jenkins" w:date="2018-11-08T10:08:00Z">
         <w:r>
           <w:t xml:space="preserve">Zhang Liang and Hammer (2013) mention that the temperature problem is still unsolved. They explain </w:t>
         </w:r>
       </w:ins>
-      <w:ins w:id="71" w:author="Emmett Jenkins" w:date="2018-11-08T10:09:00Z">
+      <w:ins w:id="70" w:author="Emmett Jenkins" w:date="2018-11-08T10:09:00Z">
         <w:r>
           <w:t xml:space="preserve">though shock models have been investigated, but it is generally believed that photoionization is the dominant excitation mechanism in most AGN. In addition, shock models require shocks that permeate throughout the </w:t>
         </w:r>
       </w:ins>
-      <w:ins w:id="72" w:author="Emmett Jenkins" w:date="2018-11-08T10:10:00Z">
+      <w:ins w:id="71" w:author="Emmett Jenkins" w:date="2018-11-08T10:10:00Z">
         <w:r>
           <w:t xml:space="preserve">NLR, but this proves inconsistent because shock signatures are often not observed. </w:t>
         </w:r>
       </w:ins>
-      <w:ins w:id="73" w:author="Emmett Jenkins" w:date="2018-11-08T10:12:00Z">
+      <w:ins w:id="72" w:author="Emmett Jenkins" w:date="2018-11-08T10:12:00Z">
         <w:r>
           <w:t xml:space="preserve">They also explain that previous observations have shown that NLR clouds are likely to be dusty in nature, supporting the </w:t>
         </w:r>
       </w:ins>
-      <w:ins w:id="74" w:author="Emmett Jenkins" w:date="2018-11-08T10:13:00Z">
+      <w:ins w:id="73" w:author="Emmett Jenkins" w:date="2018-11-08T10:13:00Z">
         <w:r>
           <w:t>evidence</w:t>
         </w:r>
       </w:ins>
-      <w:ins w:id="75" w:author="Emmett Jenkins" w:date="2018-11-08T10:12:00Z">
+      <w:ins w:id="74" w:author="Emmett Jenkins" w:date="2018-11-08T10:12:00Z">
         <w:r>
           <w:t xml:space="preserve"> for higher grain content in these clouds. </w:t>
         </w:r>
       </w:ins>
-      <w:ins w:id="76" w:author="Emmett Jenkins" w:date="2018-11-08T10:26:00Z">
+      <w:ins w:id="75" w:author="Emmett Jenkins" w:date="2018-11-08T10:26:00Z">
         <w:r>
           <w:t xml:space="preserve">Their most successful models </w:t>
         </w:r>
       </w:ins>
-      <w:ins w:id="77" w:author="Emmett Jenkins" w:date="2018-11-08T10:27:00Z">
-        <w:r>
-          <w:t xml:space="preserve">were dusty, radiation-pressure dominated photoionized AGN models that </w:t>
-        </w:r>
-      </w:ins>
-      <w:ins w:id="78" w:author="Emmett Jenkins" w:date="2018-11-08T10:26:00Z">
-        <w:r>
-          <w:t xml:space="preserve">included nH = </w:t>
+      <w:ins w:id="76" w:author="Emmett Jenkins" w:date="2018-11-08T10:27:00Z">
+        <w:r>
+          <w:t xml:space="preserve">were dusty, radiation-pressure dominated </w:t>
+        </w:r>
+        <w:proofErr w:type="spellStart"/>
+        <w:r>
+          <w:t>photoionized</w:t>
+        </w:r>
+        <w:proofErr w:type="spellEnd"/>
+        <w:r>
+          <w:t xml:space="preserve"> AGN models that </w:t>
+        </w:r>
+      </w:ins>
+      <w:ins w:id="77" w:author="Emmett Jenkins" w:date="2018-11-08T10:26:00Z">
+        <w:r>
+          <w:t xml:space="preserve">included </w:t>
+        </w:r>
+        <w:proofErr w:type="spellStart"/>
+        <w:r>
+          <w:t>nH</w:t>
+        </w:r>
+        <w:proofErr w:type="spellEnd"/>
+        <w:r>
+          <w:t xml:space="preserve"> = </w:t>
         </w:r>
         <w:r>
           <w:t>100</w:t>
@@ -984,12 +1209,12 @@
           <w:t xml:space="preserve"> </w:t>
         </w:r>
       </w:ins>
-      <w:ins w:id="79" w:author="Emmett Jenkins" w:date="2018-11-08T10:27:00Z">
+      <w:ins w:id="78" w:author="Emmett Jenkins" w:date="2018-11-08T10:27:00Z">
         <w:r>
           <w:t xml:space="preserve">and a power law index of -1.4, </w:t>
         </w:r>
       </w:ins>
-      <w:ins w:id="80" w:author="Emmett Jenkins" w:date="2018-11-08T10:18:00Z">
+      <w:ins w:id="79" w:author="Emmett Jenkins" w:date="2018-11-08T10:18:00Z">
         <w:r>
           <w:t xml:space="preserve">In </w:t>
         </w:r>
@@ -997,19 +1222,28 @@
           <w:t xml:space="preserve">addition, they include a discussion of the effects of low metallicity, including decreased metallicity increasing electron temperatures and decreasing the number of </w:t>
         </w:r>
       </w:ins>
-      <w:ins w:id="81" w:author="Emmett Jenkins" w:date="2018-11-08T10:19:00Z">
+      <w:ins w:id="80" w:author="Emmett Jenkins" w:date="2018-11-08T10:19:00Z">
         <w:r>
           <w:t xml:space="preserve">available high-energy photons to ionize hydrogen. </w:t>
         </w:r>
       </w:ins>
-      <w:ins w:id="82" w:author="Emmett Jenkins" w:date="2018-11-08T10:20:00Z">
+      <w:ins w:id="81" w:author="Emmett Jenkins" w:date="2018-11-08T10:20:00Z">
         <w:r>
           <w:t xml:space="preserve">Most importantly, they conclude that “some strong [OIII] 4363 emission </w:t>
         </w:r>
       </w:ins>
-      <w:ins w:id="83" w:author="Emmett Jenkins" w:date="2018-11-08T10:21:00Z">
-        <w:r>
-          <w:t>Seyfert 2 galaxies with T</w:t>
+      <w:proofErr w:type="spellStart"/>
+      <w:ins w:id="82" w:author="Emmett Jenkins" w:date="2018-11-08T10:21:00Z">
+        <w:r>
+          <w:t>Seyfert</w:t>
+        </w:r>
+        <w:proofErr w:type="spellEnd"/>
+        <w:r>
+          <w:t xml:space="preserve"> 2 galaxies with </w:t>
+        </w:r>
+        <w:proofErr w:type="spellStart"/>
+        <w:r>
+          <w:t>T</w:t>
         </w:r>
         <w:r>
           <w:rPr>
@@ -1017,44 +1251,53 @@
           </w:rPr>
           <w:t>e</w:t>
         </w:r>
+        <w:proofErr w:type="spellEnd"/>
         <w:r>
           <w:t xml:space="preserve"> &gt;15000 K can be fitted with dusty AGN model grids at low metallicity (i.e. Z/Z</w:t>
         </w:r>
       </w:ins>
-      <w:ins w:id="84" w:author="Emmett Jenkins" w:date="2018-11-08T10:23:00Z">
+      <w:ins w:id="83" w:author="Emmett Jenkins" w:date="2018-11-08T10:23:00Z">
         <w:r>
           <w:t>O</w:t>
         </w:r>
       </w:ins>
-      <w:ins w:id="85" w:author="Emmett Jenkins" w:date="2018-11-08T10:21:00Z">
+      <w:ins w:id="84" w:author="Emmett Jenkins" w:date="2018-11-08T10:21:00Z">
         <w:r>
           <w:t xml:space="preserve"> ~ 1.0)”. </w:t>
         </w:r>
       </w:ins>
-      <w:ins w:id="86" w:author="Emmett Jenkins" w:date="2018-11-08T10:28:00Z">
-        <w:r>
-          <w:t>This conclusion shows the combination of dust and low metallicity is capable of producing strong [OIII] 4363 emission in AGN.</w:t>
-        </w:r>
-      </w:ins>
-    </w:p>
-    <w:p>
-      <w:pPr>
-        <w:rPr>
-          <w:ins w:id="87" w:author="Emmett Jenkins" w:date="2018-11-08T10:45:00Z"/>
-        </w:rPr>
-      </w:pPr>
-      <w:ins w:id="88" w:author="Emmett Jenkins" w:date="2018-11-14T16:46:00Z">
+      <w:ins w:id="85" w:author="Emmett Jenkins" w:date="2018-11-08T10:28:00Z">
+        <w:r>
+          <w:t xml:space="preserve">This conclusion shows the combination of dust and low metallicity is capable of producing strong [OIII] 4363 </w:t>
+        </w:r>
+        <w:proofErr w:type="gramStart"/>
+        <w:r>
+          <w:t>emission</w:t>
+        </w:r>
+        <w:proofErr w:type="gramEnd"/>
+        <w:r>
+          <w:t xml:space="preserve"> in AGN.</w:t>
+        </w:r>
+      </w:ins>
+    </w:p>
+    <w:p>
+      <w:pPr>
+        <w:rPr>
+          <w:ins w:id="86" w:author="Emmett Jenkins" w:date="2018-11-08T10:45:00Z"/>
+        </w:rPr>
+      </w:pPr>
+      <w:ins w:id="87" w:author="Emmett Jenkins" w:date="2018-11-14T16:46:00Z">
         <w:r>
           <w:tab/>
           <w:t xml:space="preserve">Using these previous studies, we can determine a new approach to solving the temperature problem. For our investigation, we have used </w:t>
         </w:r>
       </w:ins>
-      <w:ins w:id="89" w:author="Emmett Jenkins" w:date="2018-11-14T16:53:00Z">
+      <w:ins w:id="88" w:author="Emmett Jenkins" w:date="2018-11-14T16:53:00Z">
         <w:r>
           <w:t xml:space="preserve">a sample of galaxies taken from the Sloan Digital Sky Survey (SDSS), and filtered through this data using a SQL query. We used </w:t>
         </w:r>
       </w:ins>
-      <w:ins w:id="90" w:author="Emmett Jenkins" w:date="2018-11-14T16:46:00Z">
+      <w:ins w:id="89" w:author="Emmett Jenkins" w:date="2018-11-14T16:46:00Z">
         <w:r>
           <w:t>high S/N ratios for the essential emission lines, in</w:t>
         </w:r>
@@ -1065,17 +1308,17 @@
           <w:t>e isolate</w:t>
         </w:r>
       </w:ins>
-      <w:ins w:id="91" w:author="Emmett Jenkins" w:date="2018-11-14T16:50:00Z">
+      <w:ins w:id="90" w:author="Emmett Jenkins" w:date="2018-11-14T16:50:00Z">
         <w:r>
           <w:t>d</w:t>
         </w:r>
       </w:ins>
-      <w:ins w:id="92" w:author="Emmett Jenkins" w:date="2018-11-14T16:46:00Z">
+      <w:ins w:id="91" w:author="Emmett Jenkins" w:date="2018-11-14T16:46:00Z">
         <w:r>
           <w:t xml:space="preserve"> galaxies at redshifts </w:t>
         </w:r>
       </w:ins>
-      <w:ins w:id="93" w:author="Emmett Jenkins" w:date="2018-11-14T16:49:00Z">
+      <w:ins w:id="92" w:author="Emmett Jenkins" w:date="2018-11-14T16:49:00Z">
         <w:r>
           <w:t xml:space="preserve">greater than </w:t>
         </w:r>
@@ -1089,47 +1332,55 @@
           <w:t xml:space="preserve">= 0.04. </w:t>
         </w:r>
       </w:ins>
-      <w:ins w:id="94" w:author="Emmett Jenkins" w:date="2018-11-14T16:58:00Z">
-        <w:r>
-          <w:t xml:space="preserve">We do not include any LINERs in our data set because we are focusing on high temperature photoionized AGN, which also means we do not investigate shocks as a possible excitation mechanism. </w:t>
-        </w:r>
-      </w:ins>
-      <w:ins w:id="95" w:author="Emmett Jenkins" w:date="2018-11-14T16:59:00Z">
+      <w:ins w:id="93" w:author="Emmett Jenkins" w:date="2018-11-14T16:58:00Z">
+        <w:r>
+          <w:t xml:space="preserve">We do not include any LINERs in our data set because we are focusing on high temperature </w:t>
+        </w:r>
+        <w:proofErr w:type="spellStart"/>
+        <w:r>
+          <w:t>photoionized</w:t>
+        </w:r>
+        <w:proofErr w:type="spellEnd"/>
+        <w:r>
+          <w:t xml:space="preserve"> AGN, which also means we do not investigate shocks as a possible excitation mechanism. </w:t>
+        </w:r>
+      </w:ins>
+      <w:ins w:id="94" w:author="Emmett Jenkins" w:date="2018-11-14T16:59:00Z">
         <w:r>
           <w:t>Using (how</w:t>
         </w:r>
       </w:ins>
-      <w:ins w:id="96" w:author="Emmett Jenkins" w:date="2018-11-14T17:15:00Z">
+      <w:ins w:id="95" w:author="Emmett Jenkins" w:date="2018-11-14T17:15:00Z">
         <w:r>
           <w:t>’</w:t>
         </w:r>
       </w:ins>
-      <w:ins w:id="97" w:author="Emmett Jenkins" w:date="2018-11-14T16:59:00Z">
+      <w:ins w:id="96" w:author="Emmett Jenkins" w:date="2018-11-14T16:59:00Z">
         <w:r>
           <w:t xml:space="preserve">d we do this?), we were able to separate galaxies by type so we could focus on AGN. </w:t>
         </w:r>
       </w:ins>
-      <w:ins w:id="98" w:author="Emmett Jenkins" w:date="2018-11-14T16:51:00Z">
+      <w:ins w:id="97" w:author="Emmett Jenkins" w:date="2018-11-14T16:51:00Z">
         <w:r>
           <w:t xml:space="preserve">Using [OIII] 4363, we categorized our galaxies by temperature so we could focus on the high electron temperature outliers in the data set. </w:t>
         </w:r>
       </w:ins>
-      <w:ins w:id="99" w:author="Emmett Jenkins" w:date="2018-11-14T16:52:00Z">
+      <w:ins w:id="98" w:author="Emmett Jenkins" w:date="2018-11-14T16:52:00Z">
         <w:r>
           <w:t xml:space="preserve">We used this background </w:t>
         </w:r>
       </w:ins>
-      <w:ins w:id="100" w:author="Emmett Jenkins" w:date="2018-11-14T16:53:00Z">
+      <w:ins w:id="99" w:author="Emmett Jenkins" w:date="2018-11-14T16:53:00Z">
         <w:r>
           <w:t xml:space="preserve">data set to compare to our models, which were done in Cloudy </w:t>
         </w:r>
       </w:ins>
-      <w:ins w:id="101" w:author="Emmett Jenkins" w:date="2018-11-14T16:54:00Z">
+      <w:ins w:id="100" w:author="Emmett Jenkins" w:date="2018-11-14T16:54:00Z">
         <w:r>
           <w:t xml:space="preserve">(version?). This newer edition of CLOUDY compared to the previously mentioned studies contains more advanced code and has updated atomic data, making our models more accurate and detailed. Our overall approach to the models is similar </w:t>
         </w:r>
       </w:ins>
-      <w:ins w:id="102" w:author="Emmett Jenkins" w:date="2018-11-14T16:57:00Z">
+      <w:ins w:id="101" w:author="Emmett Jenkins" w:date="2018-11-14T16:57:00Z">
         <w:r>
           <w:t>what previous studies have done. We assume certain characteristics of the cloud, including hydrogen</w:t>
         </w:r>
@@ -1137,52 +1388,60 @@
           <w:t xml:space="preserve"> density, ionization parameter </w:t>
         </w:r>
       </w:ins>
-      <w:ins w:id="103" w:author="Emmett Jenkins" w:date="2018-11-14T16:58:00Z">
+      <w:ins w:id="102" w:author="Emmett Jenkins" w:date="2018-11-14T16:58:00Z">
         <w:r>
           <w:t xml:space="preserve">and metallicity. </w:t>
         </w:r>
       </w:ins>
-      <w:ins w:id="104" w:author="Emmett Jenkins" w:date="2018-11-15T10:08:00Z">
+      <w:ins w:id="103" w:author="Emmett Jenkins" w:date="2018-11-15T10:08:00Z">
         <w:r>
           <w:t xml:space="preserve">However, our model </w:t>
         </w:r>
       </w:ins>
-      <w:ins w:id="105" w:author="Emmett Jenkins" w:date="2018-11-15T10:09:00Z">
+      <w:ins w:id="104" w:author="Emmett Jenkins" w:date="2018-11-15T10:09:00Z">
         <w:r>
           <w:t xml:space="preserve">also varies grain content to explore the impact on electron temperature, which </w:t>
         </w:r>
       </w:ins>
-      <w:ins w:id="106" w:author="Emmett Jenkins" w:date="2018-11-15T10:10:00Z">
+      <w:ins w:id="105" w:author="Emmett Jenkins" w:date="2018-11-15T10:10:00Z">
         <w:r>
           <w:t>provides</w:t>
         </w:r>
       </w:ins>
-      <w:ins w:id="107" w:author="Emmett Jenkins" w:date="2018-11-15T10:09:00Z">
+      <w:ins w:id="106" w:author="Emmett Jenkins" w:date="2018-11-15T10:09:00Z">
         <w:r>
           <w:t xml:space="preserve"> significant results.</w:t>
         </w:r>
       </w:ins>
-      <w:ins w:id="108" w:author="Emmett Jenkins" w:date="2018-11-15T10:10:00Z">
+      <w:ins w:id="107" w:author="Emmett Jenkins" w:date="2018-11-15T10:10:00Z">
         <w:r>
           <w:t xml:space="preserve"> We also investigate secondary excitation mechanisms such as turbulence</w:t>
         </w:r>
       </w:ins>
-      <w:ins w:id="109" w:author="Emmett Jenkins" w:date="2018-11-15T10:17:00Z">
+      <w:ins w:id="108" w:author="Emmett Jenkins" w:date="2018-11-15T10:17:00Z">
         <w:r>
           <w:t>, photoelectric heating via grains,</w:t>
         </w:r>
       </w:ins>
-      <w:ins w:id="110" w:author="Emmett Jenkins" w:date="2018-11-15T10:10:00Z">
-        <w:r>
-          <w:t xml:space="preserve"> and cosmic rays. Turbulence shows interesting results because it gives high Te, but puts the grids in the LINER category.</w:t>
-        </w:r>
-      </w:ins>
-      <w:ins w:id="111" w:author="Emmett Jenkins" w:date="2018-11-15T10:11:00Z">
+      <w:ins w:id="109" w:author="Emmett Jenkins" w:date="2018-11-15T10:10:00Z">
+        <w:r>
+          <w:t xml:space="preserve"> and cosmic rays. Turbulence shows interesting results because it gives high </w:t>
+        </w:r>
+        <w:proofErr w:type="spellStart"/>
+        <w:r>
+          <w:t>Te</w:t>
+        </w:r>
+        <w:proofErr w:type="spellEnd"/>
+        <w:r>
+          <w:t>, but puts the grids in the LINER category.</w:t>
+        </w:r>
+      </w:ins>
+      <w:ins w:id="110" w:author="Emmett Jenkins" w:date="2018-11-15T10:11:00Z">
         <w:r>
           <w:t xml:space="preserve"> This could be a result of </w:t>
         </w:r>
       </w:ins>
-      <w:ins w:id="112" w:author="Emmett Jenkins" w:date="2018-11-15T10:13:00Z">
+      <w:ins w:id="111" w:author="Emmett Jenkins" w:date="2018-11-15T10:13:00Z">
         <w:r>
           <w:t>turbulence being present in some clouds of an AGN NLR and causing high [OIII]4363 obse</w:t>
         </w:r>
@@ -1190,37 +1449,37 @@
           <w:t>rvations and LINER characteristics, though the turbulence doesn</w:t>
         </w:r>
       </w:ins>
-      <w:ins w:id="113" w:author="Emmett Jenkins" w:date="2018-11-15T10:15:00Z">
+      <w:ins w:id="112" w:author="Emmett Jenkins" w:date="2018-11-15T10:15:00Z">
         <w:r>
           <w:t xml:space="preserve">’t permeate through the entire NLR. Another unique aspect of our study is that it focuses on </w:t>
         </w:r>
       </w:ins>
-      <w:ins w:id="114" w:author="Emmett Jenkins" w:date="2018-11-15T10:18:00Z">
+      <w:ins w:id="113" w:author="Emmett Jenkins" w:date="2018-11-15T10:18:00Z">
         <w:r>
           <w:t>a robust exploration of the</w:t>
         </w:r>
       </w:ins>
-      <w:ins w:id="115" w:author="Emmett Jenkins" w:date="2018-11-15T10:15:00Z">
+      <w:ins w:id="114" w:author="Emmett Jenkins" w:date="2018-11-15T10:15:00Z">
         <w:r>
           <w:t xml:space="preserve"> temperature problem. Numerous studies have touched on the fact that this </w:t>
         </w:r>
       </w:ins>
-      <w:ins w:id="116" w:author="Emmett Jenkins" w:date="2018-11-15T10:16:00Z">
+      <w:ins w:id="115" w:author="Emmett Jenkins" w:date="2018-11-15T10:16:00Z">
         <w:r>
           <w:t xml:space="preserve">problem exists and given attempts at solving it, but our study is the only one we have found to focus specifically on the </w:t>
         </w:r>
       </w:ins>
-      <w:ins w:id="117" w:author="Emmett Jenkins" w:date="2018-11-15T10:17:00Z">
+      <w:ins w:id="116" w:author="Emmett Jenkins" w:date="2018-11-15T10:17:00Z">
         <w:r>
           <w:t>temperature</w:t>
         </w:r>
       </w:ins>
-      <w:ins w:id="118" w:author="Emmett Jenkins" w:date="2018-11-15T10:16:00Z">
+      <w:ins w:id="117" w:author="Emmett Jenkins" w:date="2018-11-15T10:16:00Z">
         <w:r>
           <w:t xml:space="preserve"> </w:t>
         </w:r>
       </w:ins>
-      <w:ins w:id="119" w:author="Emmett Jenkins" w:date="2018-11-15T10:17:00Z">
+      <w:ins w:id="118" w:author="Emmett Jenkins" w:date="2018-11-15T10:17:00Z">
         <w:r>
           <w:t xml:space="preserve">problem with the sole goal of finding a solution. </w:t>
         </w:r>
@@ -1229,7 +1488,7 @@
     <w:p>
       <w:pPr>
         <w:rPr>
-          <w:ins w:id="120" w:author="Emmett Jenkins" w:date="2018-11-08T10:45:00Z"/>
+          <w:ins w:id="119" w:author="Emmett Jenkins" w:date="2018-11-08T10:45:00Z"/>
         </w:rPr>
       </w:pPr>
     </w:p>
@@ -1241,30 +1500,38 @@
           <w:numId w:val="9"/>
         </w:numPr>
         <w:rPr>
-          <w:ins w:id="121" w:author="Emmett Jenkins" w:date="2018-11-08T10:54:00Z"/>
-        </w:rPr>
-        <w:pPrChange w:id="122" w:author="Emmett Jenkins" w:date="2018-11-08T10:45:00Z">
+          <w:ins w:id="120" w:author="Emmett Jenkins" w:date="2018-11-08T10:54:00Z"/>
+        </w:rPr>
+        <w:pPrChange w:id="121" w:author="Emmett Jenkins" w:date="2018-11-08T10:45:00Z">
           <w:pPr/>
         </w:pPrChange>
       </w:pPr>
-      <w:ins w:id="123" w:author="Emmett Jenkins" w:date="2018-11-08T10:45:00Z">
+      <w:ins w:id="122" w:author="Emmett Jenkins" w:date="2018-11-08T10:45:00Z">
         <w:r>
           <w:lastRenderedPageBreak/>
           <w:t xml:space="preserve">Maybe </w:t>
         </w:r>
       </w:ins>
-      <w:ins w:id="124" w:author="Emmett Jenkins" w:date="2018-11-08T10:47:00Z">
-        <w:r>
-          <w:t>mention turbulent heating at the end? Shows high te in LINER category but could be that one cloud is getting turbulence while the others don’t so turbulence takes care of the 4363 and then photo ionization takes care of the rest.</w:t>
-        </w:r>
-      </w:ins>
-    </w:p>
-    <w:p>
-      <w:pPr>
-        <w:rPr>
-          <w:ins w:id="125" w:author="Emmett Jenkins" w:date="2018-11-01T10:07:00Z"/>
-        </w:rPr>
-        <w:pPrChange w:id="126" w:author="Emmett Jenkins" w:date="2018-11-01T09:58:00Z">
+      <w:ins w:id="123" w:author="Emmett Jenkins" w:date="2018-11-08T10:47:00Z">
+        <w:r>
+          <w:t xml:space="preserve">mention turbulent heating at the end? Shows high </w:t>
+        </w:r>
+        <w:proofErr w:type="spellStart"/>
+        <w:r>
+          <w:t>te</w:t>
+        </w:r>
+        <w:proofErr w:type="spellEnd"/>
+        <w:r>
+          <w:t xml:space="preserve"> in LINER category but could be that one cloud is getting turbulence while the others don’t so turbulence takes care of the 4363 and then photo ionization takes care of the rest.</w:t>
+        </w:r>
+      </w:ins>
+    </w:p>
+    <w:p>
+      <w:pPr>
+        <w:rPr>
+          <w:ins w:id="124" w:author="Emmett Jenkins" w:date="2018-11-01T10:07:00Z"/>
+        </w:rPr>
+        <w:pPrChange w:id="125" w:author="Emmett Jenkins" w:date="2018-11-01T09:58:00Z">
           <w:pPr>
             <w:ind w:firstLine="720"/>
           </w:pPr>
@@ -1279,20 +1546,20 @@
           <w:numId w:val="3"/>
         </w:numPr>
         <w:rPr>
-          <w:ins w:id="127" w:author="Chris Richardson" w:date="2018-10-08T22:48:00Z"/>
-          <w:del w:id="128" w:author="Emmett Jenkins" w:date="2018-10-25T10:21:00Z"/>
-        </w:rPr>
-        <w:pPrChange w:id="129" w:author="Emmett Jenkins" w:date="2018-10-17T23:02:00Z">
+          <w:ins w:id="126" w:author="Chris Richardson" w:date="2018-10-08T22:48:00Z"/>
+          <w:del w:id="127" w:author="Emmett Jenkins" w:date="2018-10-25T10:21:00Z"/>
+        </w:rPr>
+        <w:pPrChange w:id="128" w:author="Emmett Jenkins" w:date="2018-10-17T23:02:00Z">
           <w:pPr/>
         </w:pPrChange>
       </w:pPr>
-      <w:ins w:id="130" w:author="Emmett Jenkins" w:date="2018-11-07T17:11:00Z">
+      <w:ins w:id="129" w:author="Emmett Jenkins" w:date="2018-11-07T17:11:00Z">
         <w:r>
           <w:t xml:space="preserve"> </w:t>
         </w:r>
       </w:ins>
-      <w:ins w:id="131" w:author="Chris Richardson" w:date="2018-10-08T22:49:00Z">
-        <w:del w:id="132" w:author="Emmett Jenkins" w:date="2018-10-24T23:40:00Z">
+      <w:ins w:id="130" w:author="Chris Richardson" w:date="2018-10-08T22:49:00Z">
+        <w:del w:id="131" w:author="Emmett Jenkins" w:date="2018-10-24T23:40:00Z">
           <w:r>
             <w:delText>[NOW GO THROUGH KOMOSSA AND SHULTZ 1997 AND SET UP HOW THE MODELLING IS TYPICALLY DONE.]</w:delText>
           </w:r>
@@ -1303,7 +1570,7 @@
       <w:pPr>
         <w:ind w:firstLine="720"/>
         <w:rPr>
-          <w:ins w:id="133" w:author="Chris Richardson" w:date="2018-10-08T22:44:00Z"/>
+          <w:ins w:id="132" w:author="Chris Richardson" w:date="2018-10-08T22:44:00Z"/>
         </w:rPr>
       </w:pPr>
     </w:p>
@@ -1311,80 +1578,68 @@
       <w:pPr>
         <w:ind w:firstLine="720"/>
         <w:rPr>
-          <w:ins w:id="134" w:author="Chris Richardson" w:date="2018-10-08T21:59:00Z"/>
-        </w:rPr>
-      </w:pPr>
-      <w:r>
-        <w:t xml:space="preserve">To model these clouds in the narrow line region, </w:t>
-      </w:r>
-      <w:commentRangeStart w:id="135"/>
-      <w:del w:id="136" w:author="Emmett Jenkins" w:date="2018-10-09T13:32:00Z">
+          <w:ins w:id="133" w:author="Chris Richardson" w:date="2018-10-08T21:59:00Z"/>
+          <w:del w:id="134" w:author="Emmett Jenkins" w:date="2018-11-15T10:28:00Z"/>
+        </w:rPr>
+      </w:pPr>
+      <w:bookmarkStart w:id="135" w:name="_GoBack"/>
+      <w:bookmarkEnd w:id="135"/>
+      <w:del w:id="136" w:author="Emmett Jenkins" w:date="2018-11-15T10:28:00Z">
+        <w:r>
+          <w:delText xml:space="preserve">To model these clouds in the narrow line region, </w:delText>
+        </w:r>
+      </w:del>
+      <w:commentRangeStart w:id="137"/>
+      <w:del w:id="138" w:author="Emmett Jenkins" w:date="2018-10-09T13:32:00Z">
         <w:r>
           <w:delText>we</w:delText>
         </w:r>
-        <w:commentRangeEnd w:id="135"/>
+        <w:commentRangeEnd w:id="137"/>
         <w:r>
           <w:rPr>
             <w:rStyle w:val="CommentReference"/>
           </w:rPr>
-          <w:commentReference w:id="135"/>
+          <w:commentReference w:id="137"/>
         </w:r>
         <w:r>
           <w:delText xml:space="preserve"> typically assume some photoionization source</w:delText>
         </w:r>
       </w:del>
-      <w:ins w:id="137" w:author="Emmett Jenkins" w:date="2018-10-09T13:32:00Z">
-        <w:r>
-          <w:t>some photoionization source is assumed</w:t>
-        </w:r>
-      </w:ins>
-      <w:r>
-        <w:t xml:space="preserve">, such as the accretion disk around a central supermassive black hole in active galactic nuclei (AGN), or stellar radiation in star forming galaxies. This </w:t>
-      </w:r>
-      <w:r>
-        <w:t xml:space="preserve">ionizing radiation </w:t>
-      </w:r>
-      <w:r>
-        <w:t xml:space="preserve">will go through the gas cloud, and </w:t>
-      </w:r>
-      <w:del w:id="138" w:author="Emmett Jenkins" w:date="2018-10-09T13:33:00Z">
+      <w:del w:id="139" w:author="Emmett Jenkins" w:date="2018-11-15T10:28:00Z">
+        <w:r>
+          <w:delText xml:space="preserve">, such as the accretion disk around a central supermassive black hole in active galactic nuclei (AGN), or stellar radiation in star forming galaxies. This </w:delText>
+        </w:r>
+        <w:r>
+          <w:delText xml:space="preserve">ionizing radiation </w:delText>
+        </w:r>
+        <w:r>
+          <w:delText xml:space="preserve">will go through the gas cloud, and </w:delText>
+        </w:r>
+      </w:del>
+      <w:del w:id="140" w:author="Emmett Jenkins" w:date="2018-10-09T13:33:00Z">
         <w:r>
           <w:delText>we measure spectra</w:delText>
         </w:r>
       </w:del>
-      <w:ins w:id="139" w:author="Emmett Jenkins" w:date="2018-10-09T13:33:00Z">
-        <w:r>
-          <w:t>spectra is measured</w:t>
-        </w:r>
-      </w:ins>
-      <w:r>
-        <w:t xml:space="preserve"> from this cloud. </w:t>
-      </w:r>
-      <w:del w:id="140" w:author="Emmett Jenkins" w:date="2018-10-09T13:33:00Z">
+      <w:del w:id="141" w:author="Emmett Jenkins" w:date="2018-11-15T10:28:00Z">
+        <w:r>
+          <w:delText xml:space="preserve"> from this cloud. </w:delText>
+        </w:r>
+      </w:del>
+      <w:del w:id="142" w:author="Emmett Jenkins" w:date="2018-10-09T13:33:00Z">
         <w:r>
           <w:delText>We can assume reasonable ranges for parameters</w:delText>
         </w:r>
       </w:del>
-      <w:ins w:id="141" w:author="Emmett Jenkins" w:date="2018-10-09T13:33:00Z">
-        <w:r>
-          <w:t>Reasonable ranges for parameters</w:t>
-        </w:r>
-      </w:ins>
-      <w:r>
-        <w:t xml:space="preserve"> of the cloud </w:t>
-      </w:r>
-      <w:ins w:id="142" w:author="Emmett Jenkins" w:date="2018-10-09T13:33:00Z">
-        <w:r>
-          <w:t xml:space="preserve">are assumed </w:t>
-        </w:r>
-      </w:ins>
-      <w:r>
-        <w:t xml:space="preserve">such as ionization parameter, metallicity, hydrogen density, grain content etc. from previous literature. We can input these conditions into a computer program called CLOUDY that will output emission lines for a galaxy with the given input characteristics. </w:t>
-      </w:r>
-      <w:r>
-        <w:t>[show realistic ranges in parameters, those predict common temps, show evidence</w:t>
-      </w:r>
-      <w:del w:id="143" w:author="Emmett Jenkins" w:date="2018-10-17T21:38:00Z">
+      <w:del w:id="143" w:author="Emmett Jenkins" w:date="2018-11-15T10:28:00Z">
+        <w:r>
+          <w:delText xml:space="preserve"> of the cloud such as ionization parameter, metallicity, hydrogen density, grain content etc. from previous literature. We can input these conditions into a computer program called CLOUDY that will output emission lines for a galaxy with the given input characteristics. </w:delText>
+        </w:r>
+        <w:r>
+          <w:delText>[show realistic ranges in parameters, those predict common temps, show evidence</w:delText>
+        </w:r>
+      </w:del>
+      <w:del w:id="144" w:author="Emmett Jenkins" w:date="2018-10-17T21:38:00Z">
         <w:r>
           <w:delText>][setup history of it, go in order from shudder and osterbrock 1981 dig through 4363 and high te</w:delText>
         </w:r>
@@ -1392,15 +1647,12 @@
           <w:delText>, dopita w shocks, K&amp;S 1997, groves 2004, r14, zLH]</w:delText>
         </w:r>
       </w:del>
-      <w:r>
-        <w:t>.</w:t>
-      </w:r>
-      <w:ins w:id="144" w:author="Emmett Jenkins" w:date="2018-10-17T21:39:00Z">
-        <w:r>
-          <w:t>]</w:t>
-        </w:r>
-      </w:ins>
-      <w:del w:id="145" w:author="Emmett Jenkins" w:date="2018-10-17T21:39:00Z">
+      <w:del w:id="145" w:author="Emmett Jenkins" w:date="2018-11-15T10:28:00Z">
+        <w:r>
+          <w:delText>.</w:delText>
+        </w:r>
+      </w:del>
+      <w:del w:id="146" w:author="Emmett Jenkins" w:date="2018-10-17T21:39:00Z">
         <w:r>
           <w:delText xml:space="preserve"> </w:delText>
         </w:r>
@@ -1408,54 +1660,57 @@
           <w:delText>[typical electron temps, osterbrock ferland,]</w:delText>
         </w:r>
       </w:del>
-      <w:r>
-        <w:t xml:space="preserve">. As </w:t>
-      </w:r>
-      <w:r>
-        <w:t>Zhang, Liang and Hammer (2013) mention, there has been no clear explanation of the temperature problem, and most attempts to explain it have relied on unrealistic combinations of parameters</w:t>
-      </w:r>
-      <w:r>
-        <w:t xml:space="preserve">. </w:t>
-      </w:r>
-      <w:r>
-        <w:t>Komossa &amp; Schulz (1997) attempted to solve this problem by increasing density, but their density values caused inconsistencies in other measurements</w:t>
-      </w:r>
-      <w:r>
-        <w:t>, specifically OI values</w:t>
-      </w:r>
-      <w:r>
-        <w:t>.</w:t>
-      </w:r>
-      <w:r>
-        <w:t xml:space="preserve"> Richardson</w:t>
-      </w:r>
-      <w:r>
-        <w:t xml:space="preserve"> et al.</w:t>
-      </w:r>
-      <w:r>
-        <w:t xml:space="preserve"> (2014) investigated the possibility that the temperature problem is actually a density problem causing false readings in the te</w:t>
-      </w:r>
-      <w:r>
-        <w:t>mperature sensitive line ratios,</w:t>
-      </w:r>
-      <w:r>
-        <w:t xml:space="preserve"> but determined that this was not actually the case. </w:t>
-      </w:r>
-    </w:p>
-    <w:p>
-      <w:pPr>
-        <w:rPr>
-          <w:ins w:id="146" w:author="Chris Richardson" w:date="2018-10-08T21:59:00Z"/>
-        </w:rPr>
-      </w:pPr>
-    </w:p>
-    <w:p>
-      <w:pPr>
-        <w:rPr>
-          <w:ins w:id="147" w:author="Chris Richardson" w:date="2018-10-08T21:59:00Z"/>
-        </w:rPr>
-      </w:pPr>
-      <w:ins w:id="148" w:author="Chris Richardson" w:date="2018-10-08T21:59:00Z">
+      <w:del w:id="147" w:author="Emmett Jenkins" w:date="2018-11-15T10:28:00Z">
+        <w:r>
+          <w:delText xml:space="preserve">. As </w:delText>
+        </w:r>
+        <w:r>
+          <w:delText>Zhang, Liang and Hammer (2013) mention, there has been no clear explanation of the temperature problem, and most attempts to explain it have relied on unrealistic combinations of parameters</w:delText>
+        </w:r>
+        <w:r>
+          <w:delText xml:space="preserve">. </w:delText>
+        </w:r>
+        <w:r>
+          <w:delText>Komossa &amp; Schulz (1997) attempted to solve this problem by increasing density, but their density values caused inconsistencies in other measurements</w:delText>
+        </w:r>
+        <w:r>
+          <w:delText>, specifically OI values</w:delText>
+        </w:r>
+        <w:r>
+          <w:delText>.</w:delText>
+        </w:r>
+        <w:r>
+          <w:delText xml:space="preserve"> Richardson</w:delText>
+        </w:r>
+        <w:r>
+          <w:delText xml:space="preserve"> et al.</w:delText>
+        </w:r>
+        <w:r>
+          <w:delText xml:space="preserve"> (2014) investigated the possibility that the temperature problem is actually a density problem causing false readings in the te</w:delText>
+        </w:r>
+        <w:r>
+          <w:delText>mperature sensitive line ratios,</w:delText>
+        </w:r>
+        <w:r>
+          <w:delText xml:space="preserve"> but determined that this was not actually the case. </w:delText>
+        </w:r>
+      </w:del>
+    </w:p>
+    <w:p>
+      <w:pPr>
+        <w:rPr>
+          <w:ins w:id="148" w:author="Chris Richardson" w:date="2018-10-08T21:59:00Z"/>
+          <w:del w:id="149" w:author="Emmett Jenkins" w:date="2018-11-15T10:28:00Z"/>
+        </w:rPr>
+      </w:pPr>
+    </w:p>
+    <w:p>
+      <w:pPr>
+        <w:rPr>
+          <w:ins w:id="150" w:author="Chris Richardson" w:date="2018-10-08T21:59:00Z"/>
+        </w:rPr>
+      </w:pPr>
+      <w:ins w:id="151" w:author="Chris Richardson" w:date="2018-10-08T21:59:00Z">
         <w:r>
           <w:t>---------------------------------------------------------</w:t>
         </w:r>
@@ -1464,10 +1719,10 @@
     <w:p>
       <w:pPr>
         <w:rPr>
-          <w:ins w:id="149" w:author="Chris Richardson" w:date="2018-10-08T21:59:00Z"/>
-        </w:rPr>
-      </w:pPr>
-      <w:ins w:id="150" w:author="Chris Richardson" w:date="2018-10-08T21:59:00Z">
+          <w:ins w:id="152" w:author="Chris Richardson" w:date="2018-10-08T21:59:00Z"/>
+        </w:rPr>
+      </w:pPr>
+      <w:ins w:id="153" w:author="Chris Richardson" w:date="2018-10-08T21:59:00Z">
         <w:r>
           <w:t>EVERYTHING BELOW THIS LINE IS METHODS]</w:t>
         </w:r>
@@ -1476,10 +1731,10 @@
     <w:p>
       <w:pPr>
         <w:rPr>
-          <w:ins w:id="151" w:author="Chris Richardson" w:date="2018-10-08T21:59:00Z"/>
-        </w:rPr>
-      </w:pPr>
-      <w:ins w:id="152" w:author="Chris Richardson" w:date="2018-10-08T21:59:00Z">
+          <w:ins w:id="154" w:author="Chris Richardson" w:date="2018-10-08T21:59:00Z"/>
+        </w:rPr>
+      </w:pPr>
+      <w:ins w:id="155" w:author="Chris Richardson" w:date="2018-10-08T21:59:00Z">
         <w:r>
           <w:t>---------------------------------------------------------</w:t>
         </w:r>
@@ -1488,17 +1743,17 @@
     <w:p>
       <w:pPr>
         <w:rPr>
-          <w:ins w:id="153" w:author="Chris Richardson" w:date="2018-10-08T21:59:00Z"/>
-        </w:rPr>
-      </w:pPr>
-    </w:p>
-    <w:p>
-      <w:pPr>
-        <w:rPr>
-          <w:ins w:id="154" w:author="Chris Richardson" w:date="2018-10-08T22:29:00Z"/>
-        </w:rPr>
-      </w:pPr>
-      <w:ins w:id="155" w:author="Chris Richardson" w:date="2018-10-08T22:29:00Z">
+          <w:ins w:id="156" w:author="Chris Richardson" w:date="2018-10-08T21:59:00Z"/>
+        </w:rPr>
+      </w:pPr>
+    </w:p>
+    <w:p>
+      <w:pPr>
+        <w:rPr>
+          <w:ins w:id="157" w:author="Chris Richardson" w:date="2018-10-08T22:29:00Z"/>
+        </w:rPr>
+      </w:pPr>
+      <w:ins w:id="158" w:author="Chris Richardson" w:date="2018-10-08T22:29:00Z">
         <w:r>
           <w:t>Our research focuses on this temperature problem in narrow line region (NLR) emitting Active Galactic Nuclei (AGN) [move farther down]</w:t>
         </w:r>
@@ -1522,7 +1777,15 @@
         <w:t>s</w:t>
       </w:r>
       <w:r>
-        <w:t xml:space="preserve"> established in Kewley et al. to separate our data set by galaxy type. </w:t>
+        <w:t xml:space="preserve"> established in </w:t>
+      </w:r>
+      <w:proofErr w:type="spellStart"/>
+      <w:r>
+        <w:t>Kewley</w:t>
+      </w:r>
+      <w:proofErr w:type="spellEnd"/>
+      <w:r>
+        <w:t xml:space="preserve"> et al. to separate our data set by galaxy type. </w:t>
       </w:r>
       <w:r>
         <w:t>Interestingly, our data set contains no LINERs</w:t>
@@ -1543,7 +1806,15 @@
         <w:t xml:space="preserve"> and type</w:t>
       </w:r>
       <w:r>
-        <w:t>. The most popular and useful of these is the BPT Diagram, presented by Baldwin, Phillips and Terlevich in 1981. The BPT Diagram is a log[OIII]</w:t>
+        <w:t xml:space="preserve">. The most popular and useful of these is the BPT Diagram, presented by Baldwin, Phillips and </w:t>
+      </w:r>
+      <w:proofErr w:type="spellStart"/>
+      <w:r>
+        <w:t>Terlevich</w:t>
+      </w:r>
+      <w:proofErr w:type="spellEnd"/>
+      <w:r>
+        <w:t xml:space="preserve"> in 1981. The BPT Diagram is a log[OIII]</w:t>
       </w:r>
       <w:r>
         <w:t xml:space="preserve"> </w:t>
@@ -1648,11 +1919,7 @@
         <w:t xml:space="preserve"> plot. This neatly categorizes our galaxies by their temperature, as 5007/4363 is a temperature sensitive emission line ratio. The high temperature outliers in our data set are apparent in this temperature plot, and we use it to compare with our simulations and check the temperature of our simulations. </w:t>
       </w:r>
       <w:r>
-        <w:t xml:space="preserve">By comparing different iterations of simulations with these plots of our data </w:t>
-      </w:r>
-      <w:r>
-        <w:lastRenderedPageBreak/>
-        <w:t>set we are able to see the effects of changing different parameters, which helps us decide how to adjust our simulations. These plots also ensure that we are using realistic values of our parameters, and likely observed conditions, by showing us whether our simulations match our data.</w:t>
+        <w:t>By comparing different iterations of simulations with these plots of our data set we are able to see the effects of changing different parameters, which helps us decide how to adjust our simulations. These plots also ensure that we are using realistic values of our parameters, and likely observed conditions, by showing us whether our simulations match our data.</w:t>
       </w:r>
     </w:p>
     <w:p>
@@ -1666,12 +1933,36 @@
         <w:t>ZLH</w:t>
       </w:r>
       <w:r>
-        <w:t xml:space="preserve"> find the high Te Seyfert 2 show low metallicity Fig 7</w:t>
-      </w:r>
-    </w:p>
-    <w:p>
-      <w:r>
-        <w:t>LINERs and composites show Te “far too high to be explained by only stellar photoionization”</w:t>
+        <w:t xml:space="preserve"> find the high </w:t>
+      </w:r>
+      <w:proofErr w:type="spellStart"/>
+      <w:r>
+        <w:t>Te</w:t>
+      </w:r>
+      <w:proofErr w:type="spellEnd"/>
+      <w:r>
+        <w:t xml:space="preserve"> </w:t>
+      </w:r>
+      <w:proofErr w:type="spellStart"/>
+      <w:r>
+        <w:t>Seyfert</w:t>
+      </w:r>
+      <w:proofErr w:type="spellEnd"/>
+      <w:r>
+        <w:t xml:space="preserve"> 2 show low metallicity Fig 7</w:t>
+      </w:r>
+    </w:p>
+    <w:p>
+      <w:r>
+        <w:t xml:space="preserve">LINERs and composites show </w:t>
+      </w:r>
+      <w:proofErr w:type="spellStart"/>
+      <w:r>
+        <w:t>Te</w:t>
+      </w:r>
+      <w:proofErr w:type="spellEnd"/>
+      <w:r>
+        <w:t xml:space="preserve"> “far too high to be explained by only stellar photoionization”</w:t>
       </w:r>
     </w:p>
     <w:p>
@@ -1684,7 +1975,35 @@
         <w:rPr>
           <w:rFonts w:ascii="Times New Roman" w:eastAsia="Times New Roman" w:hAnsi="Times New Roman" w:cs="Times New Roman"/>
         </w:rPr>
-        <w:t xml:space="preserve">Some strong [O III] λ4363 emission Seyfert 2 galaxies with Te &gt; 15 000 K can be fitted with dusty AGN model grids at low metallicity (i.e. Z/Z </w:t>
+        <w:t xml:space="preserve">Some strong [O III] λ4363 emission </w:t>
+      </w:r>
+      <w:proofErr w:type="spellStart"/>
+      <w:r>
+        <w:rPr>
+          <w:rFonts w:ascii="Times New Roman" w:eastAsia="Times New Roman" w:hAnsi="Times New Roman" w:cs="Times New Roman"/>
+        </w:rPr>
+        <w:t>Seyfert</w:t>
+      </w:r>
+      <w:proofErr w:type="spellEnd"/>
+      <w:r>
+        <w:rPr>
+          <w:rFonts w:ascii="Times New Roman" w:eastAsia="Times New Roman" w:hAnsi="Times New Roman" w:cs="Times New Roman"/>
+        </w:rPr>
+        <w:t xml:space="preserve"> 2 galaxies with </w:t>
+      </w:r>
+      <w:proofErr w:type="spellStart"/>
+      <w:r>
+        <w:rPr>
+          <w:rFonts w:ascii="Times New Roman" w:eastAsia="Times New Roman" w:hAnsi="Times New Roman" w:cs="Times New Roman"/>
+        </w:rPr>
+        <w:t>Te</w:t>
+      </w:r>
+      <w:proofErr w:type="spellEnd"/>
+      <w:r>
+        <w:rPr>
+          <w:rFonts w:ascii="Times New Roman" w:eastAsia="Times New Roman" w:hAnsi="Times New Roman" w:cs="Times New Roman"/>
+        </w:rPr>
+        <w:t xml:space="preserve"> &gt; 15 000 K can be fitted with dusty AGN model grids at low metallicity (i.e. Z/Z </w:t>
       </w:r>
       <w:r>
         <w:rPr>
@@ -1714,14 +2033,14 @@
         </w:rPr>
         <w:t>References</w:t>
       </w:r>
-      <w:ins w:id="156" w:author="Chris Richardson" w:date="2018-10-08T22:04:00Z">
+      <w:ins w:id="159" w:author="Chris Richardson" w:date="2018-10-08T22:04:00Z">
         <w:r>
           <w:rPr>
             <w:b/>
           </w:rPr>
           <w:t xml:space="preserve"> </w:t>
         </w:r>
-        <w:del w:id="157" w:author="Emmett Jenkins" w:date="2018-10-31T16:04:00Z">
+        <w:del w:id="160" w:author="Emmett Jenkins" w:date="2018-10-31T16:04:00Z">
           <w:r>
             <w:rPr>
               <w:b/>
@@ -1739,17 +2058,17 @@
         <w:adjustRightInd w:val="0"/>
         <w:spacing w:line="940" w:lineRule="atLeast"/>
         <w:rPr>
-          <w:ins w:id="158" w:author="Emmett Jenkins" w:date="2018-10-09T12:17:00Z"/>
+          <w:ins w:id="161" w:author="Emmett Jenkins" w:date="2018-10-09T12:17:00Z"/>
           <w:rFonts w:ascii="Times" w:hAnsi="Times" w:cs="Calibri"/>
           <w:color w:val="000000" w:themeColor="text1"/>
         </w:rPr>
       </w:pPr>
-      <w:ins w:id="159" w:author="Emmett Jenkins" w:date="2018-10-09T12:17:00Z">
+      <w:ins w:id="162" w:author="Emmett Jenkins" w:date="2018-10-09T12:17:00Z">
         <w:r>
           <w:rPr>
             <w:rFonts w:ascii="Times" w:hAnsi="Times" w:cs="Calibri"/>
             <w:color w:val="000000" w:themeColor="text1"/>
-            <w:rPrChange w:id="160" w:author="Emmett Jenkins" w:date="2018-10-09T12:17:00Z">
+            <w:rPrChange w:id="163" w:author="Emmett Jenkins" w:date="2018-10-09T12:17:00Z">
               <w:rPr>
                 <w:rFonts w:ascii="Calibri" w:hAnsi="Calibri" w:cs="Calibri"/>
                 <w:color w:val="000000"/>
@@ -1758,75 +2077,15 @@
               </w:rPr>
             </w:rPrChange>
           </w:rPr>
-          <w:t>Baldwin, J., Phillips, M., Terlevich, R., 1981, PASP, 93, 5-19</w:t>
-        </w:r>
-        <w:r>
-          <w:rPr>
-            <w:rFonts w:ascii="Times" w:hAnsi="Times" w:cs="Times"/>
-            <w:color w:val="000000" w:themeColor="text1"/>
-            <w:rPrChange w:id="161" w:author="Emmett Jenkins" w:date="2018-10-09T12:17:00Z">
-              <w:rPr>
-                <w:rFonts w:ascii="Times" w:hAnsi="Times" w:cs="Times"/>
-                <w:color w:val="000000"/>
-              </w:rPr>
-            </w:rPrChange>
-          </w:rPr>
-          <w:t xml:space="preserve"> </w:t>
-        </w:r>
-      </w:ins>
-    </w:p>
-    <w:p>
-      <w:pPr>
-        <w:rPr>
-          <w:del w:id="162" w:author="Emmett Jenkins" w:date="2018-10-09T12:17:00Z"/>
-          <w:rFonts w:ascii="Times" w:hAnsi="Times" w:cs="Calibri"/>
-          <w:color w:val="000000" w:themeColor="text1"/>
-          <w:rPrChange w:id="163" w:author="Emmett Jenkins" w:date="2018-10-09T12:17:00Z">
-            <w:rPr>
-              <w:del w:id="164" w:author="Emmett Jenkins" w:date="2018-10-09T12:17:00Z"/>
-            </w:rPr>
-          </w:rPrChange>
-        </w:rPr>
-      </w:pPr>
-      <w:del w:id="165" w:author="Emmett Jenkins" w:date="2018-10-09T12:17:00Z">
+          <w:lastRenderedPageBreak/>
+          <w:t xml:space="preserve">Baldwin, J., Phillips, M., </w:t>
+        </w:r>
+        <w:proofErr w:type="spellStart"/>
         <w:r>
           <w:rPr>
             <w:rFonts w:ascii="Times" w:hAnsi="Times" w:cs="Calibri"/>
             <w:color w:val="000000" w:themeColor="text1"/>
-            <w:rPrChange w:id="166" w:author="Emmett Jenkins" w:date="2018-10-09T12:17:00Z">
-              <w:rPr/>
-            </w:rPrChange>
-          </w:rPr>
-          <w:delText>BPT</w:delText>
-        </w:r>
-      </w:del>
-    </w:p>
-    <w:p>
-      <w:pPr>
-        <w:widowControl w:val="0"/>
-        <w:autoSpaceDE w:val="0"/>
-        <w:autoSpaceDN w:val="0"/>
-        <w:adjustRightInd w:val="0"/>
-        <w:spacing w:line="940" w:lineRule="atLeast"/>
-        <w:rPr>
-          <w:ins w:id="167" w:author="Emmett Jenkins" w:date="2018-10-09T12:15:00Z"/>
-          <w:rFonts w:ascii="Times" w:hAnsi="Times" w:cs="Times"/>
-          <w:color w:val="000000" w:themeColor="text1"/>
-          <w:rPrChange w:id="168" w:author="Emmett Jenkins" w:date="2018-10-09T12:16:00Z">
-            <w:rPr>
-              <w:ins w:id="169" w:author="Emmett Jenkins" w:date="2018-10-09T12:15:00Z"/>
-              <w:rFonts w:ascii="Times" w:hAnsi="Times" w:cs="Times"/>
-              <w:color w:val="000000"/>
-            </w:rPr>
-          </w:rPrChange>
-        </w:rPr>
-      </w:pPr>
-      <w:ins w:id="170" w:author="Emmett Jenkins" w:date="2018-10-09T12:15:00Z">
-        <w:r>
-          <w:rPr>
-            <w:rFonts w:ascii="Times" w:hAnsi="Times" w:cs="Calibri"/>
-            <w:color w:val="000000" w:themeColor="text1"/>
-            <w:rPrChange w:id="171" w:author="Emmett Jenkins" w:date="2018-10-09T12:16:00Z">
+            <w:rPrChange w:id="164" w:author="Emmett Jenkins" w:date="2018-10-09T12:17:00Z">
               <w:rPr>
                 <w:rFonts w:ascii="Calibri" w:hAnsi="Calibri" w:cs="Calibri"/>
                 <w:color w:val="000000"/>
@@ -1835,9 +2094,64 @@
               </w:rPr>
             </w:rPrChange>
           </w:rPr>
-          <w:t>Kewley, L., Groves, B., Kauffmann, G., Heckman, T., 2006, MNRAS, 372, 961</w:t>
-        </w:r>
-      </w:ins>
+          <w:t>Terlevich</w:t>
+        </w:r>
+        <w:proofErr w:type="spellEnd"/>
+        <w:r>
+          <w:rPr>
+            <w:rFonts w:ascii="Times" w:hAnsi="Times" w:cs="Calibri"/>
+            <w:color w:val="000000" w:themeColor="text1"/>
+            <w:rPrChange w:id="165" w:author="Emmett Jenkins" w:date="2018-10-09T12:17:00Z">
+              <w:rPr>
+                <w:rFonts w:ascii="Calibri" w:hAnsi="Calibri" w:cs="Calibri"/>
+                <w:color w:val="000000"/>
+                <w:sz w:val="78"/>
+                <w:szCs w:val="78"/>
+              </w:rPr>
+            </w:rPrChange>
+          </w:rPr>
+          <w:t>, R., 1981, PASP, 93, 5-19</w:t>
+        </w:r>
+        <w:r>
+          <w:rPr>
+            <w:rFonts w:ascii="Times" w:hAnsi="Times" w:cs="Times"/>
+            <w:color w:val="000000" w:themeColor="text1"/>
+            <w:rPrChange w:id="166" w:author="Emmett Jenkins" w:date="2018-10-09T12:17:00Z">
+              <w:rPr>
+                <w:rFonts w:ascii="Times" w:hAnsi="Times" w:cs="Times"/>
+                <w:color w:val="000000"/>
+              </w:rPr>
+            </w:rPrChange>
+          </w:rPr>
+          <w:t xml:space="preserve"> </w:t>
+        </w:r>
+      </w:ins>
+    </w:p>
+    <w:p>
+      <w:pPr>
+        <w:rPr>
+          <w:del w:id="167" w:author="Emmett Jenkins" w:date="2018-10-09T12:17:00Z"/>
+          <w:rFonts w:ascii="Times" w:hAnsi="Times" w:cs="Calibri"/>
+          <w:color w:val="000000" w:themeColor="text1"/>
+          <w:rPrChange w:id="168" w:author="Emmett Jenkins" w:date="2018-10-09T12:17:00Z">
+            <w:rPr>
+              <w:del w:id="169" w:author="Emmett Jenkins" w:date="2018-10-09T12:17:00Z"/>
+            </w:rPr>
+          </w:rPrChange>
+        </w:rPr>
+      </w:pPr>
+      <w:del w:id="170" w:author="Emmett Jenkins" w:date="2018-10-09T12:17:00Z">
+        <w:r>
+          <w:rPr>
+            <w:rFonts w:ascii="Times" w:hAnsi="Times" w:cs="Calibri"/>
+            <w:color w:val="000000" w:themeColor="text1"/>
+            <w:rPrChange w:id="171" w:author="Emmett Jenkins" w:date="2018-10-09T12:17:00Z">
+              <w:rPr/>
+            </w:rPrChange>
+          </w:rPr>
+          <w:delText>BPT</w:delText>
+        </w:r>
+      </w:del>
     </w:p>
     <w:p>
       <w:pPr>
@@ -1847,19 +2161,20 @@
         <w:adjustRightInd w:val="0"/>
         <w:spacing w:line="940" w:lineRule="atLeast"/>
         <w:rPr>
-          <w:ins w:id="172" w:author="Emmett Jenkins" w:date="2018-10-09T12:16:00Z"/>
+          <w:ins w:id="172" w:author="Emmett Jenkins" w:date="2018-10-09T12:15:00Z"/>
           <w:rFonts w:ascii="Times" w:hAnsi="Times" w:cs="Times"/>
           <w:color w:val="000000" w:themeColor="text1"/>
           <w:rPrChange w:id="173" w:author="Emmett Jenkins" w:date="2018-10-09T12:16:00Z">
             <w:rPr>
-              <w:ins w:id="174" w:author="Emmett Jenkins" w:date="2018-10-09T12:16:00Z"/>
+              <w:ins w:id="174" w:author="Emmett Jenkins" w:date="2018-10-09T12:15:00Z"/>
               <w:rFonts w:ascii="Times" w:hAnsi="Times" w:cs="Times"/>
               <w:color w:val="000000"/>
             </w:rPr>
           </w:rPrChange>
         </w:rPr>
       </w:pPr>
-      <w:ins w:id="175" w:author="Emmett Jenkins" w:date="2018-10-09T12:16:00Z">
+      <w:proofErr w:type="spellStart"/>
+      <w:ins w:id="175" w:author="Emmett Jenkins" w:date="2018-10-09T12:15:00Z">
         <w:r>
           <w:rPr>
             <w:rFonts w:ascii="Times" w:hAnsi="Times" w:cs="Calibri"/>
@@ -1873,7 +2188,110 @@
               </w:rPr>
             </w:rPrChange>
           </w:rPr>
-          <w:t xml:space="preserve">Osterbrock, D., Ferland, G., 2006, </w:t>
+          <w:t>Kewley</w:t>
+        </w:r>
+        <w:proofErr w:type="spellEnd"/>
+        <w:r>
+          <w:rPr>
+            <w:rFonts w:ascii="Times" w:hAnsi="Times" w:cs="Calibri"/>
+            <w:color w:val="000000" w:themeColor="text1"/>
+            <w:rPrChange w:id="177" w:author="Emmett Jenkins" w:date="2018-10-09T12:16:00Z">
+              <w:rPr>
+                <w:rFonts w:ascii="Calibri" w:hAnsi="Calibri" w:cs="Calibri"/>
+                <w:color w:val="000000"/>
+                <w:sz w:val="78"/>
+                <w:szCs w:val="78"/>
+              </w:rPr>
+            </w:rPrChange>
+          </w:rPr>
+          <w:t>, L., Groves, B., Kauffmann, G., Heckman, T., 2006, MNRAS, 372, 961</w:t>
+        </w:r>
+      </w:ins>
+    </w:p>
+    <w:p>
+      <w:pPr>
+        <w:widowControl w:val="0"/>
+        <w:autoSpaceDE w:val="0"/>
+        <w:autoSpaceDN w:val="0"/>
+        <w:adjustRightInd w:val="0"/>
+        <w:spacing w:line="940" w:lineRule="atLeast"/>
+        <w:rPr>
+          <w:ins w:id="178" w:author="Emmett Jenkins" w:date="2018-10-09T12:16:00Z"/>
+          <w:rFonts w:ascii="Times" w:hAnsi="Times" w:cs="Times"/>
+          <w:color w:val="000000" w:themeColor="text1"/>
+          <w:rPrChange w:id="179" w:author="Emmett Jenkins" w:date="2018-10-09T12:16:00Z">
+            <w:rPr>
+              <w:ins w:id="180" w:author="Emmett Jenkins" w:date="2018-10-09T12:16:00Z"/>
+              <w:rFonts w:ascii="Times" w:hAnsi="Times" w:cs="Times"/>
+              <w:color w:val="000000"/>
+            </w:rPr>
+          </w:rPrChange>
+        </w:rPr>
+      </w:pPr>
+      <w:proofErr w:type="spellStart"/>
+      <w:ins w:id="181" w:author="Emmett Jenkins" w:date="2018-10-09T12:16:00Z">
+        <w:r>
+          <w:rPr>
+            <w:rFonts w:ascii="Times" w:hAnsi="Times" w:cs="Calibri"/>
+            <w:color w:val="000000" w:themeColor="text1"/>
+            <w:rPrChange w:id="182" w:author="Emmett Jenkins" w:date="2018-10-09T12:16:00Z">
+              <w:rPr>
+                <w:rFonts w:ascii="Calibri" w:hAnsi="Calibri" w:cs="Calibri"/>
+                <w:color w:val="000000"/>
+                <w:sz w:val="78"/>
+                <w:szCs w:val="78"/>
+              </w:rPr>
+            </w:rPrChange>
+          </w:rPr>
+          <w:t>Osterbrock</w:t>
+        </w:r>
+        <w:proofErr w:type="spellEnd"/>
+        <w:r>
+          <w:rPr>
+            <w:rFonts w:ascii="Times" w:hAnsi="Times" w:cs="Calibri"/>
+            <w:color w:val="000000" w:themeColor="text1"/>
+            <w:rPrChange w:id="183" w:author="Emmett Jenkins" w:date="2018-10-09T12:16:00Z">
+              <w:rPr>
+                <w:rFonts w:ascii="Calibri" w:hAnsi="Calibri" w:cs="Calibri"/>
+                <w:color w:val="000000"/>
+                <w:sz w:val="78"/>
+                <w:szCs w:val="78"/>
+              </w:rPr>
+            </w:rPrChange>
+          </w:rPr>
+          <w:t xml:space="preserve">, D., </w:t>
+        </w:r>
+        <w:proofErr w:type="spellStart"/>
+        <w:r>
+          <w:rPr>
+            <w:rFonts w:ascii="Times" w:hAnsi="Times" w:cs="Calibri"/>
+            <w:color w:val="000000" w:themeColor="text1"/>
+            <w:rPrChange w:id="184" w:author="Emmett Jenkins" w:date="2018-10-09T12:16:00Z">
+              <w:rPr>
+                <w:rFonts w:ascii="Calibri" w:hAnsi="Calibri" w:cs="Calibri"/>
+                <w:color w:val="000000"/>
+                <w:sz w:val="78"/>
+                <w:szCs w:val="78"/>
+              </w:rPr>
+            </w:rPrChange>
+          </w:rPr>
+          <w:t>Ferland</w:t>
+        </w:r>
+        <w:proofErr w:type="spellEnd"/>
+        <w:r>
+          <w:rPr>
+            <w:rFonts w:ascii="Times" w:hAnsi="Times" w:cs="Calibri"/>
+            <w:color w:val="000000" w:themeColor="text1"/>
+            <w:rPrChange w:id="185" w:author="Emmett Jenkins" w:date="2018-10-09T12:16:00Z">
+              <w:rPr>
+                <w:rFonts w:ascii="Calibri" w:hAnsi="Calibri" w:cs="Calibri"/>
+                <w:color w:val="000000"/>
+                <w:sz w:val="78"/>
+                <w:szCs w:val="78"/>
+              </w:rPr>
+            </w:rPrChange>
+          </w:rPr>
+          <w:t xml:space="preserve">, G., 2006, </w:t>
         </w:r>
         <w:r>
           <w:rPr>
@@ -1881,7 +2299,7 @@
             <w:i/>
             <w:iCs/>
             <w:color w:val="000000" w:themeColor="text1"/>
-            <w:rPrChange w:id="177" w:author="Emmett Jenkins" w:date="2018-10-09T12:16:00Z">
+            <w:rPrChange w:id="186" w:author="Emmett Jenkins" w:date="2018-10-09T12:16:00Z">
               <w:rPr>
                 <w:rFonts w:ascii="Calibri" w:hAnsi="Calibri" w:cs="Calibri"/>
                 <w:i/>
@@ -1904,24 +2322,24 @@
         <w:adjustRightInd w:val="0"/>
         <w:spacing w:line="940" w:lineRule="atLeast"/>
         <w:rPr>
-          <w:ins w:id="178" w:author="Emmett Jenkins" w:date="2018-10-09T12:17:00Z"/>
+          <w:ins w:id="187" w:author="Emmett Jenkins" w:date="2018-10-09T12:17:00Z"/>
           <w:rFonts w:ascii="Times" w:hAnsi="Times" w:cs="Times"/>
           <w:color w:val="000000" w:themeColor="text1"/>
-          <w:rPrChange w:id="179" w:author="Emmett Jenkins" w:date="2018-10-09T12:17:00Z">
+          <w:rPrChange w:id="188" w:author="Emmett Jenkins" w:date="2018-10-09T12:17:00Z">
             <w:rPr>
-              <w:ins w:id="180" w:author="Emmett Jenkins" w:date="2018-10-09T12:17:00Z"/>
+              <w:ins w:id="189" w:author="Emmett Jenkins" w:date="2018-10-09T12:17:00Z"/>
               <w:rFonts w:ascii="Times" w:hAnsi="Times" w:cs="Times"/>
               <w:color w:val="000000"/>
             </w:rPr>
           </w:rPrChange>
         </w:rPr>
       </w:pPr>
-      <w:ins w:id="181" w:author="Emmett Jenkins" w:date="2018-10-09T12:17:00Z">
+      <w:ins w:id="190" w:author="Emmett Jenkins" w:date="2018-10-09T12:17:00Z">
         <w:r>
           <w:rPr>
             <w:rFonts w:ascii="Times" w:hAnsi="Times" w:cs="Calibri"/>
             <w:color w:val="000000" w:themeColor="text1"/>
-            <w:rPrChange w:id="182" w:author="Emmett Jenkins" w:date="2018-10-09T12:17:00Z">
+            <w:rPrChange w:id="191" w:author="Emmett Jenkins" w:date="2018-10-09T12:17:00Z">
               <w:rPr>
                 <w:rFonts w:ascii="Calibri" w:hAnsi="Calibri" w:cs="Calibri"/>
                 <w:color w:val="000000"/>
@@ -1937,13 +2355,29 @@
             <w:rFonts w:ascii="Times" w:hAnsi="Times" w:cs="Calibri"/>
             <w:color w:val="000000" w:themeColor="text1"/>
           </w:rPr>
-          <w:t>., Hewett, P., Ferland, G., 2014</w:t>
-        </w:r>
+          <w:t xml:space="preserve">., Hewett, P., </w:t>
+        </w:r>
+        <w:proofErr w:type="spellStart"/>
         <w:r>
           <w:rPr>
             <w:rFonts w:ascii="Times" w:hAnsi="Times" w:cs="Calibri"/>
             <w:color w:val="000000" w:themeColor="text1"/>
-            <w:rPrChange w:id="183" w:author="Emmett Jenkins" w:date="2018-10-09T12:17:00Z">
+          </w:rPr>
+          <w:t>Ferland</w:t>
+        </w:r>
+        <w:proofErr w:type="spellEnd"/>
+        <w:r>
+          <w:rPr>
+            <w:rFonts w:ascii="Times" w:hAnsi="Times" w:cs="Calibri"/>
+            <w:color w:val="000000" w:themeColor="text1"/>
+          </w:rPr>
+          <w:t>, G., 2014</w:t>
+        </w:r>
+        <w:r>
+          <w:rPr>
+            <w:rFonts w:ascii="Times" w:hAnsi="Times" w:cs="Calibri"/>
+            <w:color w:val="000000" w:themeColor="text1"/>
+            <w:rPrChange w:id="192" w:author="Emmett Jenkins" w:date="2018-10-09T12:17:00Z">
               <w:rPr>
                 <w:rFonts w:ascii="Calibri" w:hAnsi="Calibri" w:cs="Calibri"/>
                 <w:color w:val="000000"/>
@@ -1959,15 +2393,15 @@
     <w:p>
       <w:pPr>
         <w:rPr>
-          <w:ins w:id="184" w:author="Emmett Jenkins" w:date="2018-10-09T12:16:00Z"/>
+          <w:ins w:id="193" w:author="Emmett Jenkins" w:date="2018-10-09T12:16:00Z"/>
           <w:color w:val="000000" w:themeColor="text1"/>
         </w:rPr>
       </w:pPr>
-      <w:ins w:id="185" w:author="Emmett Jenkins" w:date="2018-10-09T12:15:00Z">
+      <w:ins w:id="194" w:author="Emmett Jenkins" w:date="2018-10-09T12:15:00Z">
         <w:r>
           <w:rPr>
             <w:color w:val="000000" w:themeColor="text1"/>
-            <w:rPrChange w:id="186" w:author="Emmett Jenkins" w:date="2018-10-09T12:15:00Z">
+            <w:rPrChange w:id="195" w:author="Emmett Jenkins" w:date="2018-10-09T12:15:00Z">
               <w:rPr/>
             </w:rPrChange>
           </w:rPr>
@@ -1978,22 +2412,22 @@
     <w:p>
       <w:pPr>
         <w:rPr>
-          <w:del w:id="187" w:author="Emmett Jenkins" w:date="2018-10-09T12:15:00Z"/>
+          <w:del w:id="196" w:author="Emmett Jenkins" w:date="2018-10-09T12:15:00Z"/>
           <w:rFonts w:ascii="Times" w:hAnsi="Times"/>
           <w:color w:val="000000" w:themeColor="text1"/>
-          <w:rPrChange w:id="188" w:author="Emmett Jenkins" w:date="2018-10-09T12:24:00Z">
+          <w:rPrChange w:id="197" w:author="Emmett Jenkins" w:date="2018-10-09T12:24:00Z">
             <w:rPr>
-              <w:del w:id="189" w:author="Emmett Jenkins" w:date="2018-10-09T12:15:00Z"/>
+              <w:del w:id="198" w:author="Emmett Jenkins" w:date="2018-10-09T12:15:00Z"/>
             </w:rPr>
           </w:rPrChange>
         </w:rPr>
       </w:pPr>
-      <w:del w:id="190" w:author="Emmett Jenkins" w:date="2018-10-09T12:15:00Z">
+      <w:del w:id="199" w:author="Emmett Jenkins" w:date="2018-10-09T12:15:00Z">
         <w:r>
           <w:rPr>
             <w:rFonts w:ascii="Times" w:hAnsi="Times"/>
             <w:color w:val="000000" w:themeColor="text1"/>
-            <w:rPrChange w:id="191" w:author="Emmett Jenkins" w:date="2018-10-09T12:24:00Z">
+            <w:rPrChange w:id="200" w:author="Emmett Jenkins" w:date="2018-10-09T12:24:00Z">
               <w:rPr/>
             </w:rPrChange>
           </w:rPr>
@@ -2009,17 +2443,18 @@
         <w:adjustRightInd w:val="0"/>
         <w:spacing w:line="940" w:lineRule="atLeast"/>
         <w:rPr>
-          <w:ins w:id="192" w:author="Emmett Jenkins" w:date="2018-10-18T10:15:00Z"/>
+          <w:ins w:id="201" w:author="Emmett Jenkins" w:date="2018-10-18T10:15:00Z"/>
           <w:rFonts w:ascii="Times" w:hAnsi="Times" w:cs="Calibri"/>
           <w:color w:val="000000" w:themeColor="text1"/>
         </w:rPr>
       </w:pPr>
-      <w:ins w:id="193" w:author="Emmett Jenkins" w:date="2018-10-09T12:24:00Z">
+      <w:proofErr w:type="spellStart"/>
+      <w:ins w:id="202" w:author="Emmett Jenkins" w:date="2018-10-09T12:24:00Z">
         <w:r>
           <w:rPr>
             <w:rFonts w:ascii="Times" w:hAnsi="Times" w:cs="Calibri"/>
             <w:color w:val="000000" w:themeColor="text1"/>
-            <w:rPrChange w:id="194" w:author="Emmett Jenkins" w:date="2018-10-09T12:24:00Z">
+            <w:rPrChange w:id="203" w:author="Emmett Jenkins" w:date="2018-10-09T12:24:00Z">
               <w:rPr>
                 <w:rFonts w:ascii="Calibri" w:hAnsi="Calibri" w:cs="Calibri"/>
                 <w:color w:val="000000"/>
@@ -2028,73 +2463,14 @@
               </w:rPr>
             </w:rPrChange>
           </w:rPr>
-          <w:t>Ferland et al., 2013, arXiv: 1302.4485</w:t>
-        </w:r>
-      </w:ins>
-    </w:p>
-    <w:p>
-      <w:pPr>
-        <w:widowControl w:val="0"/>
-        <w:autoSpaceDE w:val="0"/>
-        <w:autoSpaceDN w:val="0"/>
-        <w:adjustRightInd w:val="0"/>
-        <w:spacing w:line="940" w:lineRule="atLeast"/>
-        <w:rPr>
-          <w:ins w:id="195" w:author="Emmett Jenkins" w:date="2018-10-09T12:24:00Z"/>
-          <w:rFonts w:ascii="Times" w:hAnsi="Times" w:cs="Calibri"/>
-          <w:color w:val="000000" w:themeColor="text1"/>
-          <w:rPrChange w:id="196" w:author="Emmett Jenkins" w:date="2018-10-18T10:16:00Z">
-            <w:rPr>
-              <w:ins w:id="197" w:author="Emmett Jenkins" w:date="2018-10-09T12:24:00Z"/>
-              <w:rFonts w:ascii="Times" w:hAnsi="Times" w:cs="Times"/>
-              <w:color w:val="000000"/>
-            </w:rPr>
-          </w:rPrChange>
-        </w:rPr>
-      </w:pPr>
-      <w:ins w:id="198" w:author="Emmett Jenkins" w:date="2018-10-18T10:15:00Z">
+          <w:t>Ferland</w:t>
+        </w:r>
+        <w:proofErr w:type="spellEnd"/>
         <w:r>
           <w:rPr>
             <w:rFonts w:ascii="Times" w:hAnsi="Times" w:cs="Calibri"/>
             <w:color w:val="000000" w:themeColor="text1"/>
-          </w:rPr>
-          <w:t xml:space="preserve">Ferland, G., Netzer, H., 1983, ApJ, </w:t>
-        </w:r>
-      </w:ins>
-      <w:ins w:id="199" w:author="Emmett Jenkins" w:date="2018-10-18T10:16:00Z">
-        <w:r>
-          <w:rPr>
-            <w:rFonts w:ascii="Times" w:hAnsi="Times" w:cs="Calibri"/>
-            <w:color w:val="000000" w:themeColor="text1"/>
-          </w:rPr>
-          <w:t>264, 105-113</w:t>
-        </w:r>
-      </w:ins>
-    </w:p>
-    <w:p>
-      <w:pPr>
-        <w:rPr>
-          <w:del w:id="200" w:author="Emmett Jenkins" w:date="2018-10-09T12:24:00Z"/>
-        </w:rPr>
-      </w:pPr>
-      <w:del w:id="201" w:author="Emmett Jenkins" w:date="2018-10-09T12:24:00Z">
-        <w:r>
-          <w:delText>Cloudy</w:delText>
-        </w:r>
-      </w:del>
-    </w:p>
-    <w:p>
-      <w:pPr>
-        <w:rPr>
-          <w:ins w:id="202" w:author="Emmett Jenkins" w:date="2018-10-09T12:23:00Z"/>
-        </w:rPr>
-      </w:pPr>
-      <w:ins w:id="203" w:author="Emmett Jenkins" w:date="2018-10-09T12:23:00Z">
-        <w:r>
-          <w:rPr>
-            <w:rFonts w:ascii="Times" w:hAnsi="Times" w:cs="Calibri"/>
-            <w:color w:val="000000" w:themeColor="text1"/>
-            <w:rPrChange w:id="204" w:author="Emmett Jenkins" w:date="2018-10-09T12:23:00Z">
+            <w:rPrChange w:id="204" w:author="Emmett Jenkins" w:date="2018-10-09T12:24:00Z">
               <w:rPr>
                 <w:rFonts w:ascii="Calibri" w:hAnsi="Calibri" w:cs="Calibri"/>
                 <w:color w:val="000000"/>
@@ -2103,13 +2479,210 @@
               </w:rPr>
             </w:rPrChange>
           </w:rPr>
-          <w:t>Albareti et al., 2015, arXiv: 1501.00963</w:t>
+          <w:t xml:space="preserve"> et al., 2013, </w:t>
+        </w:r>
+        <w:proofErr w:type="spellStart"/>
+        <w:r>
+          <w:rPr>
+            <w:rFonts w:ascii="Times" w:hAnsi="Times" w:cs="Calibri"/>
+            <w:color w:val="000000" w:themeColor="text1"/>
+            <w:rPrChange w:id="205" w:author="Emmett Jenkins" w:date="2018-10-09T12:24:00Z">
+              <w:rPr>
+                <w:rFonts w:ascii="Calibri" w:hAnsi="Calibri" w:cs="Calibri"/>
+                <w:color w:val="000000"/>
+                <w:sz w:val="78"/>
+                <w:szCs w:val="78"/>
+              </w:rPr>
+            </w:rPrChange>
+          </w:rPr>
+          <w:t>arXiv</w:t>
+        </w:r>
+        <w:proofErr w:type="spellEnd"/>
+        <w:r>
+          <w:rPr>
+            <w:rFonts w:ascii="Times" w:hAnsi="Times" w:cs="Calibri"/>
+            <w:color w:val="000000" w:themeColor="text1"/>
+            <w:rPrChange w:id="206" w:author="Emmett Jenkins" w:date="2018-10-09T12:24:00Z">
+              <w:rPr>
+                <w:rFonts w:ascii="Calibri" w:hAnsi="Calibri" w:cs="Calibri"/>
+                <w:color w:val="000000"/>
+                <w:sz w:val="78"/>
+                <w:szCs w:val="78"/>
+              </w:rPr>
+            </w:rPrChange>
+          </w:rPr>
+          <w:t>: 1302.4485</w:t>
+        </w:r>
+      </w:ins>
+    </w:p>
+    <w:p>
+      <w:pPr>
+        <w:widowControl w:val="0"/>
+        <w:autoSpaceDE w:val="0"/>
+        <w:autoSpaceDN w:val="0"/>
+        <w:adjustRightInd w:val="0"/>
+        <w:spacing w:line="940" w:lineRule="atLeast"/>
+        <w:rPr>
+          <w:ins w:id="207" w:author="Emmett Jenkins" w:date="2018-10-09T12:24:00Z"/>
+          <w:rFonts w:ascii="Times" w:hAnsi="Times" w:cs="Calibri"/>
+          <w:color w:val="000000" w:themeColor="text1"/>
+          <w:rPrChange w:id="208" w:author="Emmett Jenkins" w:date="2018-10-18T10:16:00Z">
+            <w:rPr>
+              <w:ins w:id="209" w:author="Emmett Jenkins" w:date="2018-10-09T12:24:00Z"/>
+              <w:rFonts w:ascii="Times" w:hAnsi="Times" w:cs="Times"/>
+              <w:color w:val="000000"/>
+            </w:rPr>
+          </w:rPrChange>
+        </w:rPr>
+      </w:pPr>
+      <w:proofErr w:type="spellStart"/>
+      <w:ins w:id="210" w:author="Emmett Jenkins" w:date="2018-10-18T10:15:00Z">
+        <w:r>
+          <w:rPr>
+            <w:rFonts w:ascii="Times" w:hAnsi="Times" w:cs="Calibri"/>
+            <w:color w:val="000000" w:themeColor="text1"/>
+          </w:rPr>
+          <w:t>Ferland</w:t>
+        </w:r>
+        <w:proofErr w:type="spellEnd"/>
+        <w:r>
+          <w:rPr>
+            <w:rFonts w:ascii="Times" w:hAnsi="Times" w:cs="Calibri"/>
+            <w:color w:val="000000" w:themeColor="text1"/>
+          </w:rPr>
+          <w:t xml:space="preserve">, G., </w:t>
+        </w:r>
+        <w:proofErr w:type="spellStart"/>
+        <w:r>
+          <w:rPr>
+            <w:rFonts w:ascii="Times" w:hAnsi="Times" w:cs="Calibri"/>
+            <w:color w:val="000000" w:themeColor="text1"/>
+          </w:rPr>
+          <w:t>Netzer</w:t>
+        </w:r>
+        <w:proofErr w:type="spellEnd"/>
+        <w:r>
+          <w:rPr>
+            <w:rFonts w:ascii="Times" w:hAnsi="Times" w:cs="Calibri"/>
+            <w:color w:val="000000" w:themeColor="text1"/>
+          </w:rPr>
+          <w:t xml:space="preserve">, H., 1983, </w:t>
+        </w:r>
+        <w:proofErr w:type="spellStart"/>
+        <w:r>
+          <w:rPr>
+            <w:rFonts w:ascii="Times" w:hAnsi="Times" w:cs="Calibri"/>
+            <w:color w:val="000000" w:themeColor="text1"/>
+          </w:rPr>
+          <w:t>ApJ</w:t>
+        </w:r>
+        <w:proofErr w:type="spellEnd"/>
+        <w:r>
+          <w:rPr>
+            <w:rFonts w:ascii="Times" w:hAnsi="Times" w:cs="Calibri"/>
+            <w:color w:val="000000" w:themeColor="text1"/>
+          </w:rPr>
+          <w:t xml:space="preserve">, </w:t>
+        </w:r>
+      </w:ins>
+      <w:ins w:id="211" w:author="Emmett Jenkins" w:date="2018-10-18T10:16:00Z">
+        <w:r>
+          <w:rPr>
+            <w:rFonts w:ascii="Times" w:hAnsi="Times" w:cs="Calibri"/>
+            <w:color w:val="000000" w:themeColor="text1"/>
+          </w:rPr>
+          <w:t>264, 105-113</w:t>
+        </w:r>
+      </w:ins>
+    </w:p>
+    <w:p>
+      <w:pPr>
+        <w:rPr>
+          <w:del w:id="212" w:author="Emmett Jenkins" w:date="2018-10-09T12:24:00Z"/>
+        </w:rPr>
+      </w:pPr>
+      <w:del w:id="213" w:author="Emmett Jenkins" w:date="2018-10-09T12:24:00Z">
+        <w:r>
+          <w:delText>Cloudy</w:delText>
+        </w:r>
+      </w:del>
+    </w:p>
+    <w:p>
+      <w:pPr>
+        <w:rPr>
+          <w:ins w:id="214" w:author="Emmett Jenkins" w:date="2018-10-09T12:23:00Z"/>
+        </w:rPr>
+      </w:pPr>
+      <w:proofErr w:type="spellStart"/>
+      <w:ins w:id="215" w:author="Emmett Jenkins" w:date="2018-10-09T12:23:00Z">
+        <w:r>
+          <w:rPr>
+            <w:rFonts w:ascii="Times" w:hAnsi="Times" w:cs="Calibri"/>
+            <w:color w:val="000000" w:themeColor="text1"/>
+            <w:rPrChange w:id="216" w:author="Emmett Jenkins" w:date="2018-10-09T12:23:00Z">
+              <w:rPr>
+                <w:rFonts w:ascii="Calibri" w:hAnsi="Calibri" w:cs="Calibri"/>
+                <w:color w:val="000000"/>
+                <w:sz w:val="78"/>
+                <w:szCs w:val="78"/>
+              </w:rPr>
+            </w:rPrChange>
+          </w:rPr>
+          <w:t>Albareti</w:t>
+        </w:r>
+        <w:proofErr w:type="spellEnd"/>
+        <w:r>
+          <w:rPr>
+            <w:rFonts w:ascii="Times" w:hAnsi="Times" w:cs="Calibri"/>
+            <w:color w:val="000000" w:themeColor="text1"/>
+            <w:rPrChange w:id="217" w:author="Emmett Jenkins" w:date="2018-10-09T12:23:00Z">
+              <w:rPr>
+                <w:rFonts w:ascii="Calibri" w:hAnsi="Calibri" w:cs="Calibri"/>
+                <w:color w:val="000000"/>
+                <w:sz w:val="78"/>
+                <w:szCs w:val="78"/>
+              </w:rPr>
+            </w:rPrChange>
+          </w:rPr>
+          <w:t xml:space="preserve"> et al., 2015, </w:t>
+        </w:r>
+        <w:proofErr w:type="spellStart"/>
+        <w:r>
+          <w:rPr>
+            <w:rFonts w:ascii="Times" w:hAnsi="Times" w:cs="Calibri"/>
+            <w:color w:val="000000" w:themeColor="text1"/>
+            <w:rPrChange w:id="218" w:author="Emmett Jenkins" w:date="2018-10-09T12:23:00Z">
+              <w:rPr>
+                <w:rFonts w:ascii="Calibri" w:hAnsi="Calibri" w:cs="Calibri"/>
+                <w:color w:val="000000"/>
+                <w:sz w:val="78"/>
+                <w:szCs w:val="78"/>
+              </w:rPr>
+            </w:rPrChange>
+          </w:rPr>
+          <w:t>arXiv</w:t>
+        </w:r>
+        <w:proofErr w:type="spellEnd"/>
+        <w:r>
+          <w:rPr>
+            <w:rFonts w:ascii="Times" w:hAnsi="Times" w:cs="Calibri"/>
+            <w:color w:val="000000" w:themeColor="text1"/>
+            <w:rPrChange w:id="219" w:author="Emmett Jenkins" w:date="2018-10-09T12:23:00Z">
+              <w:rPr>
+                <w:rFonts w:ascii="Calibri" w:hAnsi="Calibri" w:cs="Calibri"/>
+                <w:color w:val="000000"/>
+                <w:sz w:val="78"/>
+                <w:szCs w:val="78"/>
+              </w:rPr>
+            </w:rPrChange>
+          </w:rPr>
+          <w:t>: 1501.00963</w:t>
         </w:r>
         <w:r>
           <w:rPr>
             <w:rFonts w:ascii="Times" w:hAnsi="Times" w:cs="Times"/>
             <w:color w:val="000000" w:themeColor="text1"/>
-            <w:rPrChange w:id="205" w:author="Emmett Jenkins" w:date="2018-10-09T12:23:00Z">
+            <w:rPrChange w:id="220" w:author="Emmett Jenkins" w:date="2018-10-09T12:23:00Z">
               <w:rPr>
                 <w:rFonts w:ascii="Times" w:hAnsi="Times" w:cs="Times"/>
                 <w:color w:val="000000"/>
@@ -2123,10 +2696,10 @@
     <w:p>
       <w:pPr>
         <w:rPr>
-          <w:del w:id="206" w:author="Emmett Jenkins" w:date="2018-10-09T12:23:00Z"/>
-        </w:rPr>
-      </w:pPr>
-      <w:del w:id="207" w:author="Emmett Jenkins" w:date="2018-10-09T12:23:00Z">
+          <w:del w:id="221" w:author="Emmett Jenkins" w:date="2018-10-09T12:23:00Z"/>
+        </w:rPr>
+      </w:pPr>
+      <w:del w:id="222" w:author="Emmett Jenkins" w:date="2018-10-09T12:23:00Z">
         <w:r>
           <w:delText>SDSS</w:delText>
         </w:r>
@@ -2135,30 +2708,32 @@
     <w:p>
       <w:pPr>
         <w:rPr>
-          <w:del w:id="208" w:author="Emmett Jenkins" w:date="2018-10-09T12:21:00Z"/>
-        </w:rPr>
-      </w:pPr>
-      <w:del w:id="209" w:author="Emmett Jenkins" w:date="2018-10-09T12:21:00Z">
+          <w:del w:id="223" w:author="Emmett Jenkins" w:date="2018-10-09T12:21:00Z"/>
+        </w:rPr>
+      </w:pPr>
+      <w:del w:id="224" w:author="Emmett Jenkins" w:date="2018-10-09T12:21:00Z">
         <w:r>
           <w:delText>Richardson 2014</w:delText>
         </w:r>
       </w:del>
     </w:p>
     <w:p>
+      <w:proofErr w:type="spellStart"/>
       <w:r>
         <w:t>Komossa</w:t>
       </w:r>
-      <w:ins w:id="210" w:author="Emmett Jenkins" w:date="2018-10-09T12:19:00Z">
+      <w:proofErr w:type="spellEnd"/>
+      <w:ins w:id="225" w:author="Emmett Jenkins" w:date="2018-10-09T12:19:00Z">
         <w:r>
           <w:t xml:space="preserve">, S., </w:t>
         </w:r>
       </w:ins>
-      <w:del w:id="211" w:author="Emmett Jenkins" w:date="2018-10-09T12:19:00Z">
+      <w:del w:id="226" w:author="Emmett Jenkins" w:date="2018-10-09T12:19:00Z">
         <w:r>
           <w:delText xml:space="preserve"> </w:delText>
         </w:r>
       </w:del>
-      <w:del w:id="212" w:author="Emmett Jenkins" w:date="2018-10-09T12:20:00Z">
+      <w:del w:id="227" w:author="Emmett Jenkins" w:date="2018-10-09T12:20:00Z">
         <w:r>
           <w:delText xml:space="preserve">&amp; </w:delText>
         </w:r>
@@ -2166,26 +2741,34 @@
       <w:r>
         <w:t>Schulz</w:t>
       </w:r>
-      <w:ins w:id="213" w:author="Emmett Jenkins" w:date="2018-10-09T12:20:00Z">
+      <w:ins w:id="228" w:author="Emmett Jenkins" w:date="2018-10-09T12:20:00Z">
         <w:r>
           <w:t>, H., 1997, Astronomy and Astrophysics, 323, 31-46</w:t>
         </w:r>
       </w:ins>
     </w:p>
     <w:p>
-      <w:del w:id="214" w:author="Emmett Jenkins" w:date="2018-10-09T12:25:00Z">
+      <w:del w:id="229" w:author="Emmett Jenkins" w:date="2018-10-09T12:25:00Z">
         <w:r>
           <w:delText>Zhang, Liang Hammer</w:delText>
         </w:r>
       </w:del>
-      <w:ins w:id="215" w:author="Emmett Jenkins" w:date="2018-10-09T12:25:00Z">
-        <w:r>
-          <w:t xml:space="preserve">Zhang, Z.T., Liang, Y.C., Hammer, F.,  </w:t>
-        </w:r>
-      </w:ins>
-      <w:ins w:id="216" w:author="Emmett Jenkins" w:date="2018-10-09T12:26:00Z">
-        <w:r>
-          <w:t>2013, MNRAS, 430, 2605-2621</w:t>
+      <w:ins w:id="230" w:author="Emmett Jenkins" w:date="2018-10-09T12:25:00Z">
+        <w:r>
+          <w:t>Zhang, Z.T., Liang, Y.C., Hammer, F.</w:t>
+        </w:r>
+        <w:proofErr w:type="gramStart"/>
+        <w:r>
+          <w:t xml:space="preserve">,  </w:t>
+        </w:r>
+      </w:ins>
+      <w:ins w:id="231" w:author="Emmett Jenkins" w:date="2018-10-09T12:26:00Z">
+        <w:r>
+          <w:t>2013</w:t>
+        </w:r>
+        <w:proofErr w:type="gramEnd"/>
+        <w:r>
+          <w:t>, MNRAS, 430, 2605-2621</w:t>
         </w:r>
       </w:ins>
     </w:p>
@@ -2202,7 +2785,7 @@
 
 <file path=word/comments.xml><?xml version="1.0" encoding="utf-8"?>
 <w:comments xmlns:wpc="http://schemas.microsoft.com/office/word/2010/wordprocessingCanvas" xmlns:mo="http://schemas.microsoft.com/office/mac/office/2008/main" xmlns:mc="http://schemas.openxmlformats.org/markup-compatibility/2006" xmlns:mv="urn:schemas-microsoft-com:mac:vml" xmlns:o="urn:schemas-microsoft-com:office:office" xmlns:r="http://schemas.openxmlformats.org/officeDocument/2006/relationships" xmlns:m="http://schemas.openxmlformats.org/officeDocument/2006/math" xmlns:v="urn:schemas-microsoft-com:vml" xmlns:wp14="http://schemas.microsoft.com/office/word/2010/wordprocessingDrawing" xmlns:wp="http://schemas.openxmlformats.org/drawingml/2006/wordprocessingDrawing" xmlns:w10="urn:schemas-microsoft-com:office:word" xmlns:w="http://schemas.openxmlformats.org/wordprocessingml/2006/main" xmlns:w14="http://schemas.microsoft.com/office/word/2010/wordml" xmlns:w15="http://schemas.microsoft.com/office/word/2012/wordml" xmlns:wpg="http://schemas.microsoft.com/office/word/2010/wordprocessingGroup" xmlns:wpi="http://schemas.microsoft.com/office/word/2010/wordprocessingInk" xmlns:wne="http://schemas.microsoft.com/office/word/2006/wordml" xmlns:wps="http://schemas.microsoft.com/office/word/2010/wordprocessingShape" mc:Ignorable="w14 w15 wp14">
-  <w:comment w:id="135" w:author="Chris Richardson" w:date="2018-10-08T22:26:00Z" w:initials="CR">
+  <w:comment w:id="137" w:author="Chris Richardson" w:date="2018-10-08T22:26:00Z" w:initials="CR">
     <w:p>
       <w:pPr>
         <w:pStyle w:val="CommentText"/>

</xml_diff>